<commit_message>
Updated to project doc
</commit_message>
<xml_diff>
--- a/Module_9_CellTraffickingAndMolecularTransport/D_design_review_case_study/Course Project Greatti Yves.docx
+++ b/Module_9_CellTraffickingAndMolecularTransport/D_design_review_case_study/Course Project Greatti Yves.docx
@@ -5279,10 +5279,10 @@
         <w:tblLook w:val="01E0" w:firstRow="1" w:lastRow="1" w:firstColumn="1" w:lastColumn="1" w:noHBand="0" w:noVBand="0"/>
       </w:tblPr>
       <w:tblGrid>
-        <w:gridCol w:w="4674"/>
-        <w:gridCol w:w="1963"/>
-        <w:gridCol w:w="2033"/>
-        <w:gridCol w:w="1895"/>
+        <w:gridCol w:w="4675"/>
+        <w:gridCol w:w="1986"/>
+        <w:gridCol w:w="2250"/>
+        <w:gridCol w:w="1654"/>
       </w:tblGrid>
       <w:tr>
         <w:trPr>
@@ -5318,7 +5318,7 @@
         </w:tc>
         <w:tc>
           <w:tcPr>
-            <w:tcW w:w="929" w:type="pct"/>
+            <w:tcW w:w="940" w:type="pct"/>
             <w:shd w:val="clear" w:color="auto" w:fill="C6D9F1"/>
           </w:tcPr>
           <w:p>
@@ -5346,7 +5346,7 @@
         </w:tc>
         <w:tc>
           <w:tcPr>
-            <w:tcW w:w="962" w:type="pct"/>
+            <w:tcW w:w="1065" w:type="pct"/>
             <w:shd w:val="clear" w:color="auto" w:fill="C6D9F1"/>
           </w:tcPr>
           <w:p>
@@ -5374,7 +5374,7 @@
         </w:tc>
         <w:tc>
           <w:tcPr>
-            <w:tcW w:w="897" w:type="pct"/>
+            <w:tcW w:w="783" w:type="pct"/>
             <w:shd w:val="clear" w:color="auto" w:fill="C6D9F1"/>
           </w:tcPr>
           <w:p>
@@ -5423,22 +5423,38 @@
             <w:r>
               <w:rPr>
                 <w:b/>
-                <w:bCs/>
-                <w:sz w:val="20"/>
-                <w:szCs w:val="20"/>
-                <w:lang w:bidi="en-US"/>
-              </w:rPr>
-              <w:t xml:space="preserve">Title </w:t>
+                <w:sz w:val="20"/>
+                <w:szCs w:val="20"/>
+                <w:lang w:bidi="en-US"/>
+              </w:rPr>
+              <w:t>Mean Arterial Blood Pressure</w:t>
+            </w:r>
+            <w:r>
+              <w:rPr>
+                <w:bCs/>
+                <w:sz w:val="20"/>
+                <w:szCs w:val="20"/>
+                <w:lang w:bidi="en-US"/>
+              </w:rPr>
+              <w:t xml:space="preserve"> (</w:t>
             </w:r>
             <w:r>
               <w:rPr>
                 <w:b/>
-                <w:bCs/>
-                <w:sz w:val="20"/>
-                <w:szCs w:val="20"/>
-                <w:lang w:bidi="en-US"/>
-              </w:rPr>
-              <w:t xml:space="preserve"> </w:t>
+                <w:sz w:val="20"/>
+                <w:szCs w:val="20"/>
+                <w:lang w:bidi="en-US"/>
+              </w:rPr>
+              <w:t>MABP</w:t>
+            </w:r>
+            <w:r>
+              <w:rPr>
+                <w:bCs/>
+                <w:sz w:val="20"/>
+                <w:szCs w:val="20"/>
+                <w:lang w:bidi="en-US"/>
+              </w:rPr>
+              <w:t>)</w:t>
             </w:r>
           </w:p>
           <w:p>
@@ -5458,16 +5474,103 @@
                 <w:szCs w:val="20"/>
                 <w:lang w:bidi="en-US"/>
               </w:rPr>
-              <w:t>1-2 sentences describing the</w:t>
-            </w:r>
-            <w:r>
-              <w:rPr>
-                <w:bCs/>
-                <w:sz w:val="20"/>
-                <w:szCs w:val="20"/>
-                <w:lang w:bidi="en-US"/>
-              </w:rPr>
-              <w:t xml:space="preserve"> criteria</w:t>
+              <w:t>Spinal Cord Blood Flow (SCBF) = MABP/vascular resi</w:t>
+            </w:r>
+            <w:r>
+              <w:rPr>
+                <w:bCs/>
+                <w:sz w:val="20"/>
+                <w:szCs w:val="20"/>
+                <w:lang w:bidi="en-US"/>
+              </w:rPr>
+              <w:t>s</w:t>
+            </w:r>
+            <w:r>
+              <w:rPr>
+                <w:bCs/>
+                <w:sz w:val="20"/>
+                <w:szCs w:val="20"/>
+                <w:lang w:bidi="en-US"/>
+              </w:rPr>
+              <w:t>tance</w:t>
+            </w:r>
+          </w:p>
+        </w:tc>
+        <w:tc>
+          <w:tcPr>
+            <w:tcW w:w="940" w:type="pct"/>
+          </w:tcPr>
+          <w:p>
+            <w:pPr>
+              <w:pStyle w:val="JHEPBody"/>
+              <w:ind w:left="106"/>
+              <w:jc w:val="center"/>
+              <w:rPr>
+                <w:bCs/>
+                <w:sz w:val="20"/>
+                <w:szCs w:val="20"/>
+                <w:lang w:bidi="en-US"/>
+              </w:rPr>
+            </w:pPr>
+            <w:r>
+              <w:rPr>
+                <w:bCs/>
+                <w:sz w:val="20"/>
+                <w:szCs w:val="20"/>
+                <w:lang w:bidi="en-US"/>
+              </w:rPr>
+              <w:t>mmHg</w:t>
+            </w:r>
+          </w:p>
+        </w:tc>
+        <w:tc>
+          <w:tcPr>
+            <w:tcW w:w="1065" w:type="pct"/>
+          </w:tcPr>
+          <w:p>
+            <w:pPr>
+              <w:pStyle w:val="JHEPBody"/>
+              <w:jc w:val="center"/>
+              <w:rPr>
+                <w:bCs/>
+                <w:sz w:val="20"/>
+                <w:szCs w:val="20"/>
+                <w:lang w:bidi="en-US"/>
+              </w:rPr>
+            </w:pPr>
+            <w:r>
+              <w:rPr>
+                <w:bCs/>
+                <w:sz w:val="20"/>
+                <w:szCs w:val="20"/>
+                <w:lang w:bidi="en-US"/>
+              </w:rPr>
+              <w:t>[70, 100]</w:t>
+            </w:r>
+          </w:p>
+        </w:tc>
+        <w:tc>
+          <w:tcPr>
+            <w:tcW w:w="783" w:type="pct"/>
+          </w:tcPr>
+          <w:p>
+            <w:pPr>
+              <w:pStyle w:val="JHEPBody"/>
+              <w:rPr>
+                <w:bCs/>
+                <w:sz w:val="20"/>
+                <w:szCs w:val="20"/>
+                <w:lang w:bidi="en-US"/>
+              </w:rPr>
+            </w:pPr>
+            <w:r>
+              <w:rPr>
+                <w:bCs/>
+                <w:sz w:val="20"/>
+                <w:szCs w:val="20"/>
+                <w:lang w:bidi="en-US"/>
+              </w:rPr>
+              <w:t>[MABP]</w:t>
             </w:r>
           </w:p>
           <w:p>
@@ -5487,96 +5590,44 @@
                 <w:szCs w:val="20"/>
                 <w:lang w:bidi="en-US"/>
               </w:rPr>
-              <w:t xml:space="preserve"> </w:t>
-            </w:r>
-          </w:p>
-        </w:tc>
-        <w:tc>
-          <w:tcPr>
-            <w:tcW w:w="929" w:type="pct"/>
-          </w:tcPr>
-          <w:p>
-            <w:pPr>
-              <w:pStyle w:val="JHEPBody"/>
-              <w:numPr>
-                <w:ilvl w:val="0"/>
-                <w:numId w:val="21"/>
-              </w:numPr>
-              <w:ind w:left="106" w:hanging="90"/>
-              <w:rPr>
-                <w:bCs/>
-                <w:sz w:val="20"/>
-                <w:szCs w:val="20"/>
-                <w:lang w:bidi="en-US"/>
-              </w:rPr>
-            </w:pPr>
-            <w:r>
-              <w:rPr>
-                <w:bCs/>
-                <w:sz w:val="20"/>
-                <w:szCs w:val="20"/>
-                <w:lang w:bidi="en-US"/>
-              </w:rPr>
-              <w:t xml:space="preserve"> </w:t>
-            </w:r>
-          </w:p>
-        </w:tc>
-        <w:tc>
-          <w:tcPr>
-            <w:tcW w:w="962" w:type="pct"/>
-          </w:tcPr>
-          <w:p>
-            <w:pPr>
-              <w:pStyle w:val="JHEPBody"/>
-              <w:rPr>
-                <w:bCs/>
-                <w:sz w:val="20"/>
-                <w:szCs w:val="20"/>
-                <w:lang w:bidi="en-US"/>
-              </w:rPr>
-            </w:pPr>
-            <w:r>
-              <w:rPr>
-                <w:bCs/>
-                <w:sz w:val="20"/>
-                <w:szCs w:val="20"/>
-                <w:lang w:bidi="en-US"/>
-              </w:rPr>
-              <w:t xml:space="preserve">- </w:t>
-            </w:r>
-            <w:r>
-              <w:rPr>
-                <w:bCs/>
-                <w:sz w:val="20"/>
-                <w:szCs w:val="20"/>
-                <w:lang w:bidi="en-US"/>
-              </w:rPr>
-              <w:t xml:space="preserve"> </w:t>
-            </w:r>
-          </w:p>
-        </w:tc>
-        <w:tc>
-          <w:tcPr>
-            <w:tcW w:w="897" w:type="pct"/>
-          </w:tcPr>
-          <w:p>
-            <w:pPr>
-              <w:pStyle w:val="JHEPBody"/>
-              <w:rPr>
-                <w:bCs/>
-                <w:sz w:val="20"/>
-                <w:szCs w:val="20"/>
-                <w:lang w:bidi="en-US"/>
-              </w:rPr>
-            </w:pPr>
-            <w:r>
-              <w:rPr>
-                <w:bCs/>
-                <w:sz w:val="20"/>
-                <w:szCs w:val="20"/>
-                <w:lang w:bidi="en-US"/>
-              </w:rPr>
-              <w:t>Include bibliography style reference</w:t>
+              <w:fldChar w:fldCharType="begin"/>
+            </w:r>
+            <w:r>
+              <w:rPr>
+                <w:bCs/>
+                <w:sz w:val="20"/>
+                <w:szCs w:val="20"/>
+                <w:lang w:bidi="en-US"/>
+              </w:rPr>
+              <w:instrText xml:space="preserve"> ADDIN ZOTERO_ITEM CSL_CITATION {"citationID":"v33fvFrd","properties":{"formattedCitation":"(Martirosyan et al.)","plainCitation":"(Martirosyan et al.)","noteIndex":0},"citationItems":[{"id":4357,"uris":["http://zotero.org/users/7286058/items/UL9PNSBA"],"itemData":{"id":4357,"type":"article-journal","abstract":"The authors present a review of spinal cord blood supply, discussing the anatomy of the vascular system and physiological aspects of blood flow regulation in normal and injured spinal cords. Unique anatomical functional properties of vessels and blood supply determine the susceptibility of the spinal cord to damage, especially ischemia. Spinal cord injury (SCI), for example, complicating thoracoabdominal aortic aneurysm repair is associated with ischemic trauma. The rate of this devastating complication has been decreased significantly by instituting physiological methods of protection. Traumatic SCI causes complex changes in spinal cord blood flow, which are closely related to the severity of injury. Manipulating physiological parameters such as mean arterial blood pressure and intrathecal pressure may be beneficial for patients with an SCI. Studying the physiopathological processes of the spinal cord under vascular compromise remains challenging because of its central role in almost all of the body's hemodynamic and neurofunctional processes.","container-title":"Journal of Neurosurgery: Spine","DOI":"10.3171/2011.4.SPINE10543","ISSN":"1547-5654","issue":"3","journalAbbreviation":"SPI","language":"en","page":"238-251","source":"DOI.org (Crossref)","title":"Blood supply and vascular reactivity of the spinal cord under normal and pathological conditions: A review","title-short":"Blood supply and vascular reactivity of the spinal cord under normal and pathological conditions","URL":"https://thejns.org/view/journals/j-neurosurg-spine/15/3/article-p238.xml","volume":"15","author":[{"family":"Martirosyan","given":"Nikolay L."},{"family":"Feuerstein","given":"Jeanne S."},{"family":"Theodore","given":"Nicholas"},{"family":"Cavalcanti","given":"Daniel D."},{"family":"Spetzler","given":"Robert F."},{"family":"Preul","given":"Mark C."}],"accessed":{"date-parts":[["2022",10,17]]},"issued":{"date-parts":[["2011",9]]}}}],"schema":"https://github.com/citation-style-language/schema/raw/master/csl-citation.json"} </w:instrText>
+            </w:r>
+            <w:r>
+              <w:rPr>
+                <w:bCs/>
+                <w:sz w:val="20"/>
+                <w:szCs w:val="20"/>
+                <w:lang w:bidi="en-US"/>
+              </w:rPr>
+              <w:fldChar w:fldCharType="separate"/>
+            </w:r>
+            <w:r>
+              <w:rPr>
+                <w:bCs/>
+                <w:noProof/>
+                <w:sz w:val="20"/>
+                <w:szCs w:val="20"/>
+                <w:lang w:bidi="en-US"/>
+              </w:rPr>
+              <w:t>(Martirosyan et al.)</w:t>
+            </w:r>
+            <w:r>
+              <w:rPr>
+                <w:bCs/>
+                <w:sz w:val="20"/>
+                <w:szCs w:val="20"/>
+                <w:lang w:bidi="en-US"/>
+              </w:rPr>
+              <w:fldChar w:fldCharType="end"/>
             </w:r>
           </w:p>
         </w:tc>
@@ -5594,7 +5645,6 @@
               <w:pStyle w:val="JHEPBody"/>
               <w:rPr>
                 <w:b/>
-                <w:bCs/>
                 <w:sz w:val="20"/>
                 <w:szCs w:val="20"/>
                 <w:lang w:bidi="en-US"/>
@@ -5603,28 +5653,27 @@
             <w:r>
               <w:rPr>
                 <w:b/>
-                <w:bCs/>
-                <w:sz w:val="20"/>
-                <w:szCs w:val="20"/>
-                <w:lang w:bidi="en-US"/>
-              </w:rPr>
-              <w:t xml:space="preserve">Title </w:t>
+                <w:sz w:val="20"/>
+                <w:szCs w:val="20"/>
+                <w:lang w:bidi="en-US"/>
+              </w:rPr>
+              <w:t>C-reactive protein test</w:t>
             </w:r>
             <w:r>
               <w:rPr>
                 <w:b/>
-                <w:bCs/>
-                <w:sz w:val="20"/>
-                <w:szCs w:val="20"/>
-                <w:lang w:bidi="en-US"/>
-              </w:rPr>
-              <w:t xml:space="preserve"> </w:t>
+                <w:sz w:val="20"/>
+                <w:szCs w:val="20"/>
+                <w:lang w:bidi="en-US"/>
+              </w:rPr>
+              <w:t xml:space="preserve"> (CRP)</w:t>
             </w:r>
           </w:p>
           <w:p>
             <w:pPr>
               <w:pStyle w:val="JHEPBody"/>
               <w:rPr>
+                <w:b/>
                 <w:bCs/>
                 <w:sz w:val="20"/>
                 <w:szCs w:val="20"/>
@@ -5638,29 +5687,8 @@
                 <w:szCs w:val="20"/>
                 <w:lang w:bidi="en-US"/>
               </w:rPr>
-              <w:t>1-2 sentences describing the</w:t>
-            </w:r>
-            <w:r>
-              <w:rPr>
-                <w:bCs/>
-                <w:sz w:val="20"/>
-                <w:szCs w:val="20"/>
-                <w:lang w:bidi="en-US"/>
-              </w:rPr>
-              <w:t xml:space="preserve"> criteria</w:t>
-            </w:r>
-          </w:p>
-          <w:p>
-            <w:pPr>
-              <w:pStyle w:val="JHEPBody"/>
-              <w:rPr>
-                <w:b/>
-                <w:bCs/>
-                <w:sz w:val="20"/>
-                <w:szCs w:val="20"/>
-                <w:lang w:bidi="en-US"/>
-              </w:rPr>
-            </w:pPr>
+              <w:t>Check for inflammation due to infection</w:t>
+            </w:r>
             <w:r>
               <w:rPr>
                 <w:bCs/>
@@ -5674,16 +5702,41 @@
         </w:tc>
         <w:tc>
           <w:tcPr>
-            <w:tcW w:w="929" w:type="pct"/>
+            <w:tcW w:w="940" w:type="pct"/>
+          </w:tcPr>
+          <w:p>
+            <w:pPr>
+              <w:pStyle w:val="JHEPBody"/>
+              <w:ind w:left="106"/>
+              <w:rPr>
+                <w:bCs/>
+                <w:sz w:val="20"/>
+                <w:szCs w:val="20"/>
+                <w:lang w:bidi="en-US"/>
+              </w:rPr>
+            </w:pPr>
+            <w:r>
+              <w:rPr>
+                <w:bCs/>
+                <w:sz w:val="20"/>
+                <w:szCs w:val="20"/>
+                <w:lang w:bidi="en-US"/>
+              </w:rPr>
+              <w:t>mg/L</w:t>
+            </w:r>
+          </w:p>
+        </w:tc>
+        <w:tc>
+          <w:tcPr>
+            <w:tcW w:w="1065" w:type="pct"/>
           </w:tcPr>
           <w:p>
             <w:pPr>
               <w:pStyle w:val="JHEPBody"/>
               <w:numPr>
                 <w:ilvl w:val="0"/>
-                <w:numId w:val="21"/>
+                <w:numId w:val="35"/>
               </w:numPr>
-              <w:ind w:left="106" w:hanging="90"/>
               <w:rPr>
                 <w:bCs/>
                 <w:sz w:val="20"/>
@@ -5698,13 +5751,13 @@
                 <w:szCs w:val="20"/>
                 <w:lang w:bidi="en-US"/>
               </w:rPr>
-              <w:t xml:space="preserve"> </w:t>
+              <w:t>&lt;=10mg/L</w:t>
             </w:r>
           </w:p>
         </w:tc>
         <w:tc>
           <w:tcPr>
-            <w:tcW w:w="962" w:type="pct"/>
+            <w:tcW w:w="783" w:type="pct"/>
           </w:tcPr>
           <w:p>
             <w:pPr>
@@ -5718,46 +5771,35 @@
             </w:pPr>
             <w:r>
               <w:rPr>
-                <w:bCs/>
-                <w:sz w:val="20"/>
-                <w:szCs w:val="20"/>
-                <w:lang w:bidi="en-US"/>
-              </w:rPr>
-              <w:t xml:space="preserve">- </w:t>
-            </w:r>
-            <w:r>
-              <w:rPr>
-                <w:bCs/>
-                <w:sz w:val="20"/>
-                <w:szCs w:val="20"/>
-                <w:lang w:bidi="en-US"/>
-              </w:rPr>
-              <w:t xml:space="preserve"> </w:t>
-            </w:r>
-          </w:p>
-        </w:tc>
-        <w:tc>
-          <w:tcPr>
-            <w:tcW w:w="897" w:type="pct"/>
-          </w:tcPr>
-          <w:p>
-            <w:pPr>
-              <w:pStyle w:val="JHEPBody"/>
-              <w:rPr>
-                <w:bCs/>
-                <w:sz w:val="20"/>
-                <w:szCs w:val="20"/>
-                <w:lang w:bidi="en-US"/>
-              </w:rPr>
-            </w:pPr>
-            <w:r>
-              <w:rPr>
-                <w:bCs/>
-                <w:sz w:val="20"/>
-                <w:szCs w:val="20"/>
-                <w:lang w:bidi="en-US"/>
-              </w:rPr>
-              <w:t>Include bibliography style reference</w:t>
+                <w:noProof/>
+                <w:sz w:val="20"/>
+                <w:szCs w:val="20"/>
+              </w:rPr>
+              <w:t>(</w:t>
+            </w:r>
+            <w:r>
+              <w:rPr>
+                <w:noProof/>
+                <w:sz w:val="20"/>
+                <w:szCs w:val="20"/>
+              </w:rPr>
+              <w:t>Kwiecien e</w:t>
+            </w:r>
+            <w:r>
+              <w:rPr>
+                <w:noProof/>
+                <w:sz w:val="20"/>
+                <w:szCs w:val="20"/>
+              </w:rPr>
+              <w:t>t al.</w:t>
+            </w:r>
+            <w:r>
+              <w:rPr>
+                <w:noProof/>
+                <w:sz w:val="20"/>
+                <w:szCs w:val="20"/>
+              </w:rPr>
+              <w:t>)</w:t>
             </w:r>
           </w:p>
         </w:tc>
@@ -5789,7 +5831,7 @@
                 <w:szCs w:val="20"/>
                 <w:lang w:bidi="en-US"/>
               </w:rPr>
-              <w:t xml:space="preserve">Title </w:t>
+              <w:t>Biological</w:t>
             </w:r>
             <w:r>
               <w:rPr>
@@ -5799,7 +5841,81 @@
                 <w:szCs w:val="20"/>
                 <w:lang w:bidi="en-US"/>
               </w:rPr>
-              <w:t xml:space="preserve"> </w:t>
+              <w:t xml:space="preserve"> factors (</w:t>
+            </w:r>
+            <w:proofErr w:type="spellStart"/>
+            <w:r>
+              <w:rPr>
+                <w:b/>
+                <w:bCs/>
+                <w:sz w:val="20"/>
+                <w:szCs w:val="20"/>
+                <w:lang w:bidi="en-US"/>
+              </w:rPr>
+              <w:t>c</w:t>
+            </w:r>
+            <w:r>
+              <w:rPr>
+                <w:b/>
+                <w:bCs/>
+                <w:sz w:val="20"/>
+                <w:szCs w:val="20"/>
+                <w:lang w:bidi="en-US"/>
+              </w:rPr>
+              <w:t>lusterin</w:t>
+            </w:r>
+            <w:proofErr w:type="spellEnd"/>
+            <w:r>
+              <w:rPr>
+                <w:b/>
+                <w:bCs/>
+                <w:sz w:val="20"/>
+                <w:szCs w:val="20"/>
+                <w:lang w:bidi="en-US"/>
+              </w:rPr>
+              <w:t xml:space="preserve">, </w:t>
+            </w:r>
+            <w:proofErr w:type="spellStart"/>
+            <w:r>
+              <w:rPr>
+                <w:b/>
+                <w:bCs/>
+                <w:sz w:val="20"/>
+                <w:szCs w:val="20"/>
+                <w:lang w:bidi="en-US"/>
+              </w:rPr>
+              <w:t>apo</w:t>
+            </w:r>
+            <w:r>
+              <w:rPr>
+                <w:b/>
+                <w:bCs/>
+                <w:sz w:val="20"/>
+                <w:szCs w:val="20"/>
+                <w:lang w:bidi="en-US"/>
+              </w:rPr>
+              <w:t>E</w:t>
+            </w:r>
+            <w:proofErr w:type="spellEnd"/>
+            <w:r>
+              <w:rPr>
+                <w:b/>
+                <w:bCs/>
+                <w:sz w:val="20"/>
+                <w:szCs w:val="20"/>
+                <w:lang w:bidi="en-US"/>
+              </w:rPr>
+              <w:t>, MCP-1</w:t>
+            </w:r>
+            <w:r>
+              <w:rPr>
+                <w:b/>
+                <w:bCs/>
+                <w:sz w:val="20"/>
+                <w:szCs w:val="20"/>
+                <w:lang w:bidi="en-US"/>
+              </w:rPr>
+              <w:t>)</w:t>
             </w:r>
           </w:p>
           <w:p>
@@ -5819,16 +5935,16 @@
                 <w:szCs w:val="20"/>
                 <w:lang w:bidi="en-US"/>
               </w:rPr>
-              <w:t>1-2 sentences describing the</w:t>
-            </w:r>
-            <w:r>
-              <w:rPr>
-                <w:bCs/>
-                <w:sz w:val="20"/>
-                <w:szCs w:val="20"/>
-                <w:lang w:bidi="en-US"/>
-              </w:rPr>
-              <w:t xml:space="preserve"> criteria</w:t>
+              <w:t>Measure factors which stimulate axonal growth, neural repair</w:t>
+            </w:r>
+            <w:r>
+              <w:rPr>
+                <w:bCs/>
+                <w:sz w:val="20"/>
+                <w:szCs w:val="20"/>
+                <w:lang w:bidi="en-US"/>
+              </w:rPr>
+              <w:t xml:space="preserve">, and myelination (glial differentiation) </w:t>
             </w:r>
           </w:p>
           <w:p>
@@ -5855,16 +5971,138 @@
         </w:tc>
         <w:tc>
           <w:tcPr>
-            <w:tcW w:w="929" w:type="pct"/>
+            <w:tcW w:w="940" w:type="pct"/>
+          </w:tcPr>
+          <w:p>
+            <w:pPr>
+              <w:pStyle w:val="JHEPBody"/>
+              <w:rPr>
+                <w:bCs/>
+                <w:sz w:val="20"/>
+                <w:szCs w:val="20"/>
+                <w:lang w:bidi="en-US"/>
+              </w:rPr>
+            </w:pPr>
+            <w:proofErr w:type="spellStart"/>
+            <w:r>
+              <w:rPr>
+                <w:bCs/>
+                <w:sz w:val="20"/>
+                <w:szCs w:val="20"/>
+                <w:lang w:bidi="en-US"/>
+              </w:rPr>
+              <w:t>Clusterin</w:t>
+            </w:r>
+            <w:proofErr w:type="spellEnd"/>
+            <w:r>
+              <w:rPr>
+                <w:bCs/>
+                <w:sz w:val="20"/>
+                <w:szCs w:val="20"/>
+                <w:lang w:bidi="en-US"/>
+              </w:rPr>
+              <w:t xml:space="preserve">, </w:t>
+            </w:r>
+            <w:proofErr w:type="spellStart"/>
+            <w:r>
+              <w:rPr>
+                <w:bCs/>
+                <w:sz w:val="20"/>
+                <w:szCs w:val="20"/>
+                <w:lang w:bidi="en-US"/>
+              </w:rPr>
+              <w:t>apoE</w:t>
+            </w:r>
+            <w:proofErr w:type="spellEnd"/>
+            <w:r>
+              <w:rPr>
+                <w:bCs/>
+                <w:sz w:val="20"/>
+                <w:szCs w:val="20"/>
+                <w:lang w:bidi="en-US"/>
+              </w:rPr>
+              <w:t xml:space="preserve">: </w:t>
+            </w:r>
+            <w:r>
+              <w:rPr>
+                <w:bCs/>
+                <w:sz w:val="20"/>
+                <w:szCs w:val="20"/>
+                <w:lang w:bidi="en-US"/>
+              </w:rPr>
+              <w:t>m</w:t>
+            </w:r>
+            <w:r>
+              <w:rPr>
+                <w:bCs/>
+                <w:sz w:val="20"/>
+                <w:szCs w:val="20"/>
+                <w:lang w:bidi="en-US"/>
+              </w:rPr>
+              <w:t>g/</w:t>
+            </w:r>
+            <w:r>
+              <w:rPr>
+                <w:bCs/>
+                <w:sz w:val="20"/>
+                <w:szCs w:val="20"/>
+                <w:lang w:bidi="en-US"/>
+              </w:rPr>
+              <w:t>L</w:t>
+            </w:r>
+          </w:p>
+          <w:p>
+            <w:pPr>
+              <w:pStyle w:val="JHEPBody"/>
+              <w:rPr>
+                <w:bCs/>
+                <w:sz w:val="20"/>
+                <w:szCs w:val="20"/>
+                <w:lang w:bidi="en-US"/>
+              </w:rPr>
+            </w:pPr>
+            <w:r>
+              <w:rPr>
+                <w:bCs/>
+                <w:sz w:val="20"/>
+                <w:szCs w:val="20"/>
+                <w:lang w:bidi="en-US"/>
+              </w:rPr>
+              <w:t xml:space="preserve">MCP-1: </w:t>
+            </w:r>
+            <w:proofErr w:type="spellStart"/>
+            <w:r>
+              <w:rPr>
+                <w:bCs/>
+                <w:sz w:val="20"/>
+                <w:szCs w:val="20"/>
+                <w:lang w:bidi="en-US"/>
+              </w:rPr>
+              <w:t>pg</w:t>
+            </w:r>
+            <w:proofErr w:type="spellEnd"/>
+            <w:r>
+              <w:rPr>
+                <w:bCs/>
+                <w:sz w:val="20"/>
+                <w:szCs w:val="20"/>
+                <w:lang w:bidi="en-US"/>
+              </w:rPr>
+              <w:t>/mL</w:t>
+            </w:r>
+          </w:p>
+        </w:tc>
+        <w:tc>
+          <w:tcPr>
+            <w:tcW w:w="1065" w:type="pct"/>
           </w:tcPr>
           <w:p>
             <w:pPr>
               <w:pStyle w:val="JHEPBody"/>
               <w:numPr>
                 <w:ilvl w:val="0"/>
-                <w:numId w:val="21"/>
+                <w:numId w:val="34"/>
               </w:numPr>
-              <w:ind w:left="106" w:hanging="90"/>
               <w:rPr>
                 <w:bCs/>
                 <w:sz w:val="20"/>
@@ -5872,6 +6110,53 @@
                 <w:lang w:bidi="en-US"/>
               </w:rPr>
             </w:pPr>
+            <w:proofErr w:type="spellStart"/>
+            <w:r>
+              <w:rPr>
+                <w:bCs/>
+                <w:sz w:val="20"/>
+                <w:szCs w:val="20"/>
+                <w:lang w:bidi="en-US"/>
+              </w:rPr>
+              <w:t>c</w:t>
+            </w:r>
+            <w:r>
+              <w:rPr>
+                <w:bCs/>
+                <w:sz w:val="20"/>
+                <w:szCs w:val="20"/>
+                <w:lang w:bidi="en-US"/>
+              </w:rPr>
+              <w:t>lusterin</w:t>
+            </w:r>
+            <w:proofErr w:type="spellEnd"/>
+            <w:r>
+              <w:rPr>
+                <w:bCs/>
+                <w:sz w:val="20"/>
+                <w:szCs w:val="20"/>
+                <w:lang w:bidi="en-US"/>
+              </w:rPr>
+              <w:t>: [</w:t>
+            </w:r>
+            <w:r>
+              <w:rPr>
+                <w:bCs/>
+                <w:sz w:val="20"/>
+                <w:szCs w:val="20"/>
+                <w:lang w:bidi="en-US"/>
+              </w:rPr>
+              <w:t>1.87-1.94</w:t>
+            </w:r>
+            <w:r>
+              <w:rPr>
+                <w:bCs/>
+                <w:sz w:val="20"/>
+                <w:szCs w:val="20"/>
+                <w:lang w:bidi="en-US"/>
+              </w:rPr>
+              <w:t>]</w:t>
+            </w:r>
             <w:r>
               <w:rPr>
                 <w:bCs/>
@@ -5880,12 +6165,127 @@
                 <w:lang w:bidi="en-US"/>
               </w:rPr>
               <w:t xml:space="preserve"> </w:t>
+            </w:r>
+          </w:p>
+          <w:p>
+            <w:pPr>
+              <w:pStyle w:val="JHEPBody"/>
+              <w:numPr>
+                <w:ilvl w:val="0"/>
+                <w:numId w:val="34"/>
+              </w:numPr>
+              <w:rPr>
+                <w:bCs/>
+                <w:sz w:val="20"/>
+                <w:szCs w:val="20"/>
+                <w:lang w:bidi="en-US"/>
+              </w:rPr>
+            </w:pPr>
+            <w:proofErr w:type="spellStart"/>
+            <w:r>
+              <w:rPr>
+                <w:bCs/>
+                <w:sz w:val="20"/>
+                <w:szCs w:val="20"/>
+                <w:lang w:bidi="en-US"/>
+              </w:rPr>
+              <w:t>apoE</w:t>
+            </w:r>
+            <w:proofErr w:type="spellEnd"/>
+            <w:r>
+              <w:rPr>
+                <w:bCs/>
+                <w:sz w:val="20"/>
+                <w:szCs w:val="20"/>
+                <w:lang w:bidi="en-US"/>
+              </w:rPr>
+              <w:t xml:space="preserve">: </w:t>
+            </w:r>
+            <w:r>
+              <w:rPr>
+                <w:bCs/>
+                <w:sz w:val="20"/>
+                <w:szCs w:val="20"/>
+                <w:lang w:bidi="en-US"/>
+              </w:rPr>
+              <w:t>[35-49]</w:t>
+            </w:r>
+            <w:r>
+              <w:rPr>
+                <w:bCs/>
+                <w:sz w:val="20"/>
+                <w:szCs w:val="20"/>
+                <w:lang w:bidi="en-US"/>
+              </w:rPr>
+              <w:t xml:space="preserve"> </w:t>
+            </w:r>
+            <w:r>
+              <w:rPr>
+                <w:bCs/>
+                <w:sz w:val="20"/>
+                <w:szCs w:val="20"/>
+                <w:lang w:bidi="en-US"/>
+              </w:rPr>
+              <w:t xml:space="preserve"> </w:t>
+            </w:r>
+          </w:p>
+          <w:p>
+            <w:pPr>
+              <w:pStyle w:val="JHEPBody"/>
+              <w:numPr>
+                <w:ilvl w:val="0"/>
+                <w:numId w:val="34"/>
+              </w:numPr>
+              <w:rPr>
+                <w:bCs/>
+                <w:sz w:val="20"/>
+                <w:szCs w:val="20"/>
+                <w:lang w:bidi="en-US"/>
+              </w:rPr>
+            </w:pPr>
+            <w:r>
+              <w:rPr>
+                <w:bCs/>
+                <w:sz w:val="20"/>
+                <w:szCs w:val="20"/>
+                <w:lang w:bidi="en-US"/>
+              </w:rPr>
+              <w:t>MCP-</w:t>
+            </w:r>
+            <w:proofErr w:type="gramStart"/>
+            <w:r>
+              <w:rPr>
+                <w:bCs/>
+                <w:sz w:val="20"/>
+                <w:szCs w:val="20"/>
+                <w:lang w:bidi="en-US"/>
+              </w:rPr>
+              <w:t>1</w:t>
+            </w:r>
+            <w:r>
+              <w:rPr>
+                <w:bCs/>
+                <w:sz w:val="20"/>
+                <w:szCs w:val="20"/>
+                <w:lang w:bidi="en-US"/>
+              </w:rPr>
+              <w:t>:[</w:t>
+            </w:r>
+            <w:proofErr w:type="gramEnd"/>
+            <w:r>
+              <w:rPr>
+                <w:bCs/>
+                <w:sz w:val="20"/>
+                <w:szCs w:val="20"/>
+                <w:lang w:bidi="en-US"/>
+              </w:rPr>
+              <w:t>69.5-175.2]</w:t>
             </w:r>
           </w:p>
         </w:tc>
         <w:tc>
           <w:tcPr>
-            <w:tcW w:w="962" w:type="pct"/>
+            <w:tcW w:w="783" w:type="pct"/>
           </w:tcPr>
           <w:p>
             <w:pPr>
@@ -5904,23 +6304,59 @@
                 <w:szCs w:val="20"/>
                 <w:lang w:bidi="en-US"/>
               </w:rPr>
-              <w:t xml:space="preserve">- </w:t>
-            </w:r>
-            <w:r>
-              <w:rPr>
-                <w:bCs/>
-                <w:sz w:val="20"/>
-                <w:szCs w:val="20"/>
-                <w:lang w:bidi="en-US"/>
-              </w:rPr>
-              <w:t xml:space="preserve"> </w:t>
+              <w:fldChar w:fldCharType="begin"/>
+            </w:r>
+            <w:r>
+              <w:rPr>
+                <w:bCs/>
+                <w:sz w:val="20"/>
+                <w:szCs w:val="20"/>
+                <w:lang w:bidi="en-US"/>
+              </w:rPr>
+              <w:instrText xml:space="preserve"> ADDIN ZOTERO_ITEM CSL_CITATION {"citationID":"P3f9bpEx","properties":{"formattedCitation":"(W\\uc0\\u261{}sik et al.)","plainCitation":"(Wąsik et al.)","noteIndex":0},"citationItems":[{"id":4635,"uris":["http://zotero.org/users/7286058/items/2RUMF6C6"],"itemData":{"id":4635,"type":"article-journal","container-title":"World Neurosurgery","DOI":"10.1016/j.wneu.2017.08.006","ISSN":"18788750","journalAbbreviation":"World Neurosurgery","language":"en","page":"424-428","source":"DOI.org (Crossref)","title":"Clusterin, a New Cerebrospinal Fluid Biomarker in Severe Subarachnoid Hemorrhage: A Pilot Study","title-short":"Clusterin, a New Cerebrospinal Fluid Biomarker in Severe Subarachnoid Hemorrhage","URL":"https://linkinghub.elsevier.com/retrieve/pii/S1878875017313037","volume":"107","author":[{"family":"Wąsik","given":"Norbert"},{"family":"Sokół","given":"Bartosz"},{"family":"Hołysz","given":"Marcin"},{"family":"Mańko","given":"Witold"},{"family":"Juszkat","given":"Robert"},{"family":"Jagodziński","given":"Piotr Paweł"},{"family":"Jankowski","given":"Roman"}],"accessed":{"date-parts":[["2022",10,23]]},"issued":{"date-parts":[["2017",11]]}}}],"schema":"https://github.com/citation-style-language/schema/raw/master/csl-citation.json"} </w:instrText>
+            </w:r>
+            <w:r>
+              <w:rPr>
+                <w:bCs/>
+                <w:sz w:val="20"/>
+                <w:szCs w:val="20"/>
+                <w:lang w:bidi="en-US"/>
+              </w:rPr>
+              <w:fldChar w:fldCharType="separate"/>
+            </w:r>
+            <w:r>
+              <w:rPr>
+                <w:rFonts w:cs="Tahoma"/>
+                <w:sz w:val="20"/>
+              </w:rPr>
+              <w:t>(</w:t>
+            </w:r>
+            <w:proofErr w:type="spellStart"/>
+            <w:r>
+              <w:rPr>
+                <w:rFonts w:cs="Tahoma"/>
+                <w:sz w:val="20"/>
+              </w:rPr>
+              <w:t>Wąsik</w:t>
+            </w:r>
+            <w:proofErr w:type="spellEnd"/>
+            <w:r>
+              <w:rPr>
+                <w:rFonts w:cs="Tahoma"/>
+                <w:sz w:val="20"/>
+              </w:rPr>
+              <w:t xml:space="preserve"> et al.)</w:t>
+            </w:r>
+            <w:r>
+              <w:rPr>
+                <w:bCs/>
+                <w:sz w:val="20"/>
+                <w:szCs w:val="20"/>
+                <w:lang w:bidi="en-US"/>
+              </w:rPr>
+              <w:fldChar w:fldCharType="end"/>
             </w:r>
           </w:p>
-        </w:tc>
-        <w:tc>
-          <w:tcPr>
-            <w:tcW w:w="897" w:type="pct"/>
-          </w:tcPr>
           <w:p>
             <w:pPr>
               <w:pStyle w:val="JHEPBody"/>
@@ -5938,7 +6374,114 @@
                 <w:szCs w:val="20"/>
                 <w:lang w:bidi="en-US"/>
               </w:rPr>
-              <w:t>Include bibliography style reference</w:t>
+              <w:fldChar w:fldCharType="begin"/>
+            </w:r>
+            <w:r>
+              <w:rPr>
+                <w:bCs/>
+                <w:sz w:val="20"/>
+                <w:szCs w:val="20"/>
+                <w:lang w:bidi="en-US"/>
+              </w:rPr>
+              <w:instrText xml:space="preserve"> ADDIN ZOTERO_ITEM CSL_CITATION {"citationID":"E91FxLws","properties":{"formattedCitation":"(Kaneva et al.)","plainCitation":"(Kaneva et al.)","noteIndex":0},"citationItems":[{"id":4633,"uris":["http://zotero.org/users/7286058/items/F4HJRW7D"],"itemData":{"id":4633,"type":"article-journal","abstract":"Background: Apolipoprotein-E (apoE) is one of the metabolically active apoproteins and plays an important role in lipid metabolism. However, there are no data on levels of apoE in residents of the North in spite of the fact that specific features of lipid metabolism in the northerners are described. The present work was designed to study plasma levels of apoE in residents of the European North of Russia.\nMethods: A total of 937 native residents of the European North of Russia (463 men and 474 women) aged 13–60 years were included in the study. ApoE concentrations in the blood plasma were measured by immunoturbidimetric method.\nResults: Plasma levels of apoE in residents of the European North of Russia were low. ApoE concentrations below the defined normal values were detected in 57.0% of the men and in 59.2% of the women. The mean plasma levels of apoE did not significantly differ in men and women (2.80 mg/dl vs 2.87 mg/dl). Plasma apoE concentrations in residents of the European North of Russia changed with age. Plasma levels of apoE decreased from 13 to 21 years in men and from 13 to 35 years in women and then increased in both sexes (p &lt; 0.001).\nConclusion: The limits of variation of plasma apoE levels in residents of the European North of Russia shift towards lower values. Plasma levels of apoE below normal values were observed in approximately half of investigation subjects.","container-title":"Lipids in Health and Disease","DOI":"10.1186/1476-511X-12-43","ISSN":"1476-511X","issue":"1","journalAbbreviation":"Lipids Health Dis","language":"en","page":"43","source":"DOI.org (Crossref)","title":"Plasma levels of apolipoprotein-E in residents of the European North of Russia","URL":"https://lipidworld.biomedcentral.com/articles/10.1186/1476-511X-12-43","volume":"12","author":[{"family":"Kaneva","given":"Anastasiya M"},{"family":"Bojko","given":"Evgeny R"},{"family":"Potolitsyna","given":"Natalya N"},{"family":"Odland","given":"Jon O"}],"accessed":{"date-parts":[["2022",10,23]]},"issued":{"date-parts":[["2013",12]]}}}],"schema":"https://github.com/citation-style-language/schema/raw/master/csl-citation.json"} </w:instrText>
+            </w:r>
+            <w:r>
+              <w:rPr>
+                <w:bCs/>
+                <w:sz w:val="20"/>
+                <w:szCs w:val="20"/>
+                <w:lang w:bidi="en-US"/>
+              </w:rPr>
+              <w:fldChar w:fldCharType="separate"/>
+            </w:r>
+            <w:r>
+              <w:rPr>
+                <w:bCs/>
+                <w:noProof/>
+                <w:sz w:val="20"/>
+                <w:szCs w:val="20"/>
+                <w:lang w:bidi="en-US"/>
+              </w:rPr>
+              <w:t>(Kaneva et al.)</w:t>
+            </w:r>
+            <w:r>
+              <w:rPr>
+                <w:bCs/>
+                <w:sz w:val="20"/>
+                <w:szCs w:val="20"/>
+                <w:lang w:bidi="en-US"/>
+              </w:rPr>
+              <w:fldChar w:fldCharType="end"/>
+            </w:r>
+          </w:p>
+          <w:p>
+            <w:pPr>
+              <w:pStyle w:val="JHEPBody"/>
+              <w:rPr>
+                <w:bCs/>
+                <w:sz w:val="20"/>
+                <w:szCs w:val="20"/>
+                <w:lang w:bidi="en-US"/>
+              </w:rPr>
+            </w:pPr>
+            <w:r>
+              <w:rPr>
+                <w:bCs/>
+                <w:sz w:val="20"/>
+                <w:szCs w:val="20"/>
+                <w:lang w:bidi="en-US"/>
+              </w:rPr>
+              <w:fldChar w:fldCharType="begin"/>
+            </w:r>
+            <w:r>
+              <w:rPr>
+                <w:bCs/>
+                <w:sz w:val="20"/>
+                <w:szCs w:val="20"/>
+                <w:lang w:bidi="en-US"/>
+              </w:rPr>
+              <w:instrText xml:space="preserve"> ADDIN ZOTERO_ITEM CSL_CITATION {"citationID":"wamcnTYe","properties":{"formattedCitation":"(Valkovi\\uc0\\u263{} et al.)","plainCitation":"(Valković et al.)","noteIndex":0},"citationItems":[{"id":4640,"uris":["http://zotero.org/users/7286058/items/7APEDQSX"],"itemData":{"id":4640,"type":"article-journal","abstract":"The aim of this pilot study was to determine the plasma levels of monocyte chemotactic protein-1 (MCP-1) and possible associations with angiogenesis and the main clinical features of untreated patients with multiple myeloma (MM). ELISA was used to determine plasma MCP-1 levels in 45 newly diagnosed MM patients and 24 healthy controls. The blood vessels were highlighted by immunohistochemical staining, and computer-assisted image analysis was used for more objective and accurate determination of two parameters of angiogenesis: microvessel density (MVD) and total vascular area (TVA). The plasma levels of MCP-1 were compared to these parameters and the presence of anemia, renal dysfunction, and bone lesions. A significant positive correlation was found between plasma MCP-1 concentrations and TVA (\n              \n                p\n                =\n                0.02\n              \n              ). The MCP-1 levels were significantly higher in MM patients with evident bone lesions (\n              \n                p\n                =\n                0.01\n              \n              ), renal dysfunction (\n              \n                p\n                =\n                0.02\n              \n              ), or anemia (\n              \n                p\n                =\n                0.04\n              \n              ). Therefore, our preliminary results found a positive association between plasma MCP-1 levels, angiogenesis (expressed as TVA), and clinical features in patients with MM. However, additional prospective studies with a respectable number of patients should be performed to authenticate these results and establish MCP-1 as a possible target of active treatment.","container-title":"BioMed Research International","DOI":"10.1155/2016/7870590","ISSN":"2314-6133, 2314-6141","journalAbbreviation":"BioMed Research International","language":"en","page":"1-7","source":"DOI.org (Crossref)","title":"Plasma Levels of Monocyte Chemotactic Protein-1 Are Associated with Clinical Features and Angiogenesis in Patients with Multiple Myeloma","URL":"http://www.hindawi.com/journals/bmri/2016/7870590/","volume":"2016","author":[{"family":"Valković","given":"Toni"},{"family":"Babarović","given":"Emina"},{"family":"Lučin","given":"Ksenija"},{"family":"Štifter","given":"Sanja"},{"family":"Aralica","given":"Merica"},{"family":"Seili-Bekafigo","given":"Irena"},{"family":"Duletić-Načinović","given":"Antica"},{"family":"Jonjić","given":"Nives"}],"accessed":{"date-parts":[["2022",10,23]]},"issued":{"date-parts":[["2016"]]}}}],"schema":"https://github.com/citation-style-language/schema/raw/master/csl-citation.json"} </w:instrText>
+            </w:r>
+            <w:r>
+              <w:rPr>
+                <w:bCs/>
+                <w:sz w:val="20"/>
+                <w:szCs w:val="20"/>
+                <w:lang w:bidi="en-US"/>
+              </w:rPr>
+              <w:fldChar w:fldCharType="separate"/>
+            </w:r>
+            <w:r>
+              <w:rPr>
+                <w:rFonts w:cs="Tahoma"/>
+                <w:sz w:val="20"/>
+              </w:rPr>
+              <w:t>(</w:t>
+            </w:r>
+            <w:proofErr w:type="spellStart"/>
+            <w:r>
+              <w:rPr>
+                <w:rFonts w:cs="Tahoma"/>
+                <w:sz w:val="20"/>
+              </w:rPr>
+              <w:t>Valković</w:t>
+            </w:r>
+            <w:proofErr w:type="spellEnd"/>
+            <w:r>
+              <w:rPr>
+                <w:rFonts w:cs="Tahoma"/>
+                <w:sz w:val="20"/>
+              </w:rPr>
+              <w:t xml:space="preserve"> et al.)</w:t>
+            </w:r>
+            <w:r>
+              <w:rPr>
+                <w:bCs/>
+                <w:sz w:val="20"/>
+                <w:szCs w:val="20"/>
+                <w:lang w:bidi="en-US"/>
+              </w:rPr>
+              <w:fldChar w:fldCharType="end"/>
             </w:r>
           </w:p>
         </w:tc>
@@ -6036,7 +6579,7 @@
         </w:tc>
         <w:tc>
           <w:tcPr>
-            <w:tcW w:w="929" w:type="pct"/>
+            <w:tcW w:w="940" w:type="pct"/>
           </w:tcPr>
           <w:p>
             <w:pPr>
@@ -6066,7 +6609,7 @@
         </w:tc>
         <w:tc>
           <w:tcPr>
-            <w:tcW w:w="962" w:type="pct"/>
+            <w:tcW w:w="1065" w:type="pct"/>
           </w:tcPr>
           <w:p>
             <w:pPr>
@@ -6100,7 +6643,7 @@
         </w:tc>
         <w:tc>
           <w:tcPr>
-            <w:tcW w:w="897" w:type="pct"/>
+            <w:tcW w:w="783" w:type="pct"/>
           </w:tcPr>
           <w:p>
             <w:pPr>
@@ -6228,7 +6771,7 @@
         </w:tc>
         <w:tc>
           <w:tcPr>
-            <w:tcW w:w="929" w:type="pct"/>
+            <w:tcW w:w="940" w:type="pct"/>
           </w:tcPr>
           <w:p>
             <w:pPr>
@@ -6257,7 +6800,7 @@
         </w:tc>
         <w:tc>
           <w:tcPr>
-            <w:tcW w:w="962" w:type="pct"/>
+            <w:tcW w:w="1065" w:type="pct"/>
           </w:tcPr>
           <w:p>
             <w:pPr>
@@ -6300,7 +6843,7 @@
         </w:tc>
         <w:tc>
           <w:tcPr>
-            <w:tcW w:w="897" w:type="pct"/>
+            <w:tcW w:w="783" w:type="pct"/>
           </w:tcPr>
           <w:p>
             <w:pPr>
@@ -6350,9 +6893,6 @@
       <w:pPr>
         <w:pStyle w:val="JHEPBody"/>
       </w:pPr>
-      <w:r>
-        <w:t>[table]</w:t>
-      </w:r>
     </w:p>
     <w:p>
       <w:pPr>
@@ -6362,58 +6902,453 @@
     <w:p>
       <w:pPr>
         <w:pStyle w:val="JHEPBody"/>
-      </w:pPr>
+        <w:numPr>
+          <w:ilvl w:val="0"/>
+          <w:numId w:val="33"/>
+        </w:numPr>
+      </w:pPr>
+      <w:r>
+        <w:t>M</w:t>
+      </w:r>
+      <w:r>
+        <w:t>ABP</w:t>
+      </w:r>
+      <w:r>
+        <w:t>: SCI can be viewed as a two-step trauma. The primary injury results from impact, compression to the spinal cord. The second injury is cellular and biochemical. First concern of the surgeon is to relieve any pressure from the surrounding bone by removing factures or dislocated vertebrae.</w:t>
+      </w:r>
+      <w:r>
+        <w:t xml:space="preserve"> In </w:t>
+      </w:r>
+      <w:r>
+        <w:t xml:space="preserve">the thoracic </w:t>
+      </w:r>
+      <w:r>
+        <w:t>v</w:t>
+      </w:r>
+      <w:r>
+        <w:t xml:space="preserve">ascular region, proper </w:t>
+      </w:r>
+      <w:r>
+        <w:t xml:space="preserve">spinal cord </w:t>
+      </w:r>
+      <w:r>
+        <w:t>blo</w:t>
+      </w:r>
+      <w:r>
+        <w:t>o</w:t>
+      </w:r>
+      <w:r>
+        <w:t xml:space="preserve">d flow </w:t>
+      </w:r>
+      <w:r>
+        <w:t xml:space="preserve">(SBCF) </w:t>
+      </w:r>
+      <w:r>
+        <w:t xml:space="preserve">supply is critical to avoid ischemia. </w:t>
+      </w:r>
+      <w:r>
+        <w:t>However aortic cross-clamping prompts a</w:t>
+      </w:r>
+      <w:r>
+        <w:t>n</w:t>
+      </w:r>
+      <w:r>
+        <w:t xml:space="preserve"> incr</w:t>
+      </w:r>
+      <w:r>
+        <w:t>e</w:t>
+      </w:r>
+      <w:r>
+        <w:t xml:space="preserve">ase in CFSP and a decrease in </w:t>
+      </w:r>
+      <w:r>
+        <w:t xml:space="preserve">spinal cord perfusion </w:t>
+      </w:r>
+      <w:r>
+        <w:t xml:space="preserve">pressure </w:t>
+      </w:r>
+      <w:r>
+        <w:t>(</w:t>
+      </w:r>
+      <w:r>
+        <w:t>SCPP</w:t>
+      </w:r>
+      <w:r>
+        <w:t>) reducing blood supply to the spinal cord</w:t>
+      </w:r>
+      <w:r>
+        <w:t xml:space="preserve"> </w:t>
+      </w:r>
+      <w:r>
+        <w:t>(</w:t>
+      </w:r>
+      <w:proofErr w:type="spellStart"/>
+      <w:r>
+        <w:t>Robertazzi</w:t>
+      </w:r>
+      <w:proofErr w:type="spellEnd"/>
+      <w:r>
+        <w:t xml:space="preserve"> et al.)</w:t>
+      </w:r>
+      <w:r>
+        <w:t>. S</w:t>
+      </w:r>
+      <w:r>
+        <w:t xml:space="preserve">tudies have </w:t>
+      </w:r>
+      <w:r>
+        <w:t xml:space="preserve">also </w:t>
+      </w:r>
+      <w:r>
+        <w:t>shown that immediate neurological deficits are the result of minimal SCBF</w:t>
+      </w:r>
+      <w:r>
+        <w:t xml:space="preserve"> (Crawford et al.)</w:t>
+      </w:r>
+      <w:r>
+        <w:t>.</w:t>
+      </w:r>
+      <w:r>
+        <w:t xml:space="preserve"> MABP immediately spikes and then falls and severe trauma decreases SBF because vascular resistance and MABP increase</w:t>
+      </w:r>
+      <w:r>
+        <w:t xml:space="preserve"> </w:t>
+      </w:r>
+      <w:r>
+        <w:fldChar w:fldCharType="begin"/>
+      </w:r>
+      <w:r>
+        <w:instrText xml:space="preserve"> ADDIN ZOTERO_ITEM CSL_CITATION {"citationID":"FAGT9Nz5","properties":{"formattedCitation":"(Martirosyan et al.)","plainCitation":"(Martirosyan et al.)","noteIndex":0},"citationItems":[{"id":4357,"uris":["http://zotero.org/users/7286058/items/UL9PNSBA"],"itemData":{"id":4357,"type":"article-journal","abstract":"The authors present a review of spinal cord blood supply, discussing the anatomy of the vascular system and physiological aspects of blood flow regulation in normal and injured spinal cords. Unique anatomical functional properties of vessels and blood supply determine the susceptibility of the spinal cord to damage, especially ischemia. Spinal cord injury (SCI), for example, complicating thoracoabdominal aortic aneurysm repair is associated with ischemic trauma. The rate of this devastating complication has been decreased significantly by instituting physiological methods of protection. Traumatic SCI causes complex changes in spinal cord blood flow, which are closely related to the severity of injury. Manipulating physiological parameters such as mean arterial blood pressure and intrathecal pressure may be beneficial for patients with an SCI. Studying the physiopathological processes of the spinal cord under vascular compromise remains challenging because of its central role in almost all of the body's hemodynamic and neurofunctional processes.","container-title":"Journal of Neurosurgery: Spine","DOI":"10.3171/2011.4.SPINE10543","ISSN":"1547-5654","issue":"3","journalAbbreviation":"SPI","language":"en","page":"238-251","source":"DOI.org (Crossref)","title":"Blood supply and vascular reactivity of the spinal cord under normal and pathological conditions: A review","title-short":"Blood supply and vascular reactivity of the spinal cord under normal and pathological conditions","URL":"https://thejns.org/view/journals/j-neurosurg-spine/15/3/article-p238.xml","volume":"15","author":[{"family":"Martirosyan","given":"Nikolay L."},{"family":"Feuerstein","given":"Jeanne S."},{"family":"Theodore","given":"Nicholas"},{"family":"Cavalcanti","given":"Daniel D."},{"family":"Spetzler","given":"Robert F."},{"family":"Preul","given":"Mark C."}],"accessed":{"date-parts":[["2022",10,17]]},"issued":{"date-parts":[["2011",9]]}}}],"schema":"https://github.com/citation-style-language/schema/raw/master/csl-citation.json"} </w:instrText>
+      </w:r>
+      <w:r>
+        <w:fldChar w:fldCharType="separate"/>
+      </w:r>
+      <w:r>
+        <w:rPr>
+          <w:noProof/>
+        </w:rPr>
+        <w:t>(Martirosyan et al.)</w:t>
+      </w:r>
+      <w:r>
+        <w:fldChar w:fldCharType="end"/>
+      </w:r>
+      <w:r>
+        <w:t xml:space="preserve">. </w:t>
+      </w:r>
     </w:p>
     <w:p>
       <w:pPr>
         <w:pStyle w:val="JHEPBody"/>
-      </w:pPr>
+        <w:numPr>
+          <w:ilvl w:val="0"/>
+          <w:numId w:val="33"/>
+        </w:numPr>
+      </w:pPr>
+      <w:r>
+        <w:t>CRP:</w:t>
+      </w:r>
+      <w:r>
+        <w:t xml:space="preserve"> SCI causes hemorrhage, ischemia, severe inflammation, and cellular necrosi</w:t>
+      </w:r>
+      <w:r>
+        <w:t>s</w:t>
+      </w:r>
+      <w:r>
+        <w:t>.</w:t>
+      </w:r>
+      <w:r>
+        <w:t xml:space="preserve"> </w:t>
+      </w:r>
+      <w:r>
+        <w:t>After SCI, p</w:t>
+      </w:r>
+      <w:r>
+        <w:t>ro-inflammatory cytokines such as interleukins 1beta (IL1</w:t>
+      </w:r>
+      <w:r>
+        <w:t>-</w:t>
+      </w:r>
+      <w:r>
+        <w:t>beta)</w:t>
+      </w:r>
+      <w:r>
+        <w:t>, 6 (IL-6)</w:t>
+      </w:r>
+      <w:r>
+        <w:t xml:space="preserve"> as well necrosis factor alpha (TNF-alpha), interferon gamma (IGN-gamma)</w:t>
+      </w:r>
+      <w:r>
+        <w:t>,</w:t>
+      </w:r>
+      <w:r>
+        <w:t xml:space="preserve"> CC, CXC, and CX3C </w:t>
+      </w:r>
+      <w:r>
+        <w:t>chemokines; levels</w:t>
+      </w:r>
+      <w:r>
+        <w:t xml:space="preserve"> are </w:t>
+      </w:r>
+      <w:r>
+        <w:t>elevated</w:t>
+      </w:r>
+      <w:r>
+        <w:t xml:space="preserve"> </w:t>
+      </w:r>
+      <w:r>
+        <w:fldChar w:fldCharType="begin"/>
+      </w:r>
+      <w:r>
+        <w:instrText xml:space="preserve"> ADDIN ZOTERO_ITEM CSL_CITATION {"citationID":"t9fygITP","properties":{"formattedCitation":"(Kwiecien et al.)","plainCitation":"(Kwiecien et al.)","noteIndex":0},"citationItems":[{"id":4620,"uris":["http://zotero.org/users/7286058/items/PUQ4NK5F"],"itemData":{"id":4620,"type":"article-journal","container-title":"PLOS ONE","DOI":"10.1371/journal.pone.0226584","ISSN":"1932-6203","issue":"3","journalAbbreviation":"PLoS ONE","language":"en","page":"e0226584","source":"DOI.org (Crossref)","title":"Prolonged inflammation leads to ongoing damage after spinal cord injury","URL":"https://dx.plos.org/10.1371/journal.pone.0226584","volume":"15","author":[{"family":"Kwiecien","given":"Jacek M."},{"family":"Dabrowski","given":"Wojciech"},{"family":"Dąbrowska-Bouta","given":"Beata"},{"family":"Sulkowski","given":"Grzegorz"},{"family":"Oakden","given":"Wendy"},{"family":"Kwiecien-Delaney","given":"Christian J."},{"family":"Yaron","given":"Jordan R."},{"family":"Zhang","given":"Liqiang"},{"family":"Schutz","given":"Lauren"},{"family":"Marzec-Kotarska","given":"Barbara"},{"family":"Stanisz","given":"Greg J."},{"family":"Karis","given":"John P."},{"family":"Struzynska","given":"Lidia"},{"family":"Lucas","given":"Alexandra R."}],"editor":[{"family":"Nógrádi","given":"Antal"}],"accessed":{"date-parts":[["2022",10,23]]},"issued":{"date-parts":[["2020",3,19]]}}}],"schema":"https://github.com/citation-style-language/schema/raw/master/csl-citation.json"} </w:instrText>
+      </w:r>
+      <w:r>
+        <w:fldChar w:fldCharType="separate"/>
+      </w:r>
+      <w:r>
+        <w:rPr>
+          <w:noProof/>
+        </w:rPr>
+        <w:t>(Kwiecien et al.)</w:t>
+      </w:r>
+      <w:r>
+        <w:fldChar w:fldCharType="end"/>
+      </w:r>
+      <w:r>
+        <w:t>.</w:t>
+      </w:r>
+      <w:r>
+        <w:t xml:space="preserve"> </w:t>
+      </w:r>
+      <w:r>
+        <w:t xml:space="preserve"> </w:t>
+      </w:r>
+      <w:r>
+        <w:t xml:space="preserve">IL1-beta, IL-6, and TNF are reported to induce </w:t>
+      </w:r>
+      <w:r>
+        <w:t>synthesis</w:t>
+      </w:r>
+      <w:r>
+        <w:t xml:space="preserve"> by the liver of C-reactive protein </w:t>
+      </w:r>
+      <w:r>
+        <w:t>(</w:t>
+      </w:r>
+      <w:r>
+        <w:t>CRP)</w:t>
+      </w:r>
+      <w:r>
+        <w:t xml:space="preserve"> (</w:t>
+      </w:r>
+      <w:r>
+        <w:rPr>
+          <w:rFonts w:cs="Tahoma"/>
+          <w:color w:val="212121"/>
+          <w:shd w:val="clear" w:color="auto" w:fill="FFFFFF"/>
+        </w:rPr>
+        <w:t>Sheldon, J et al</w:t>
+      </w:r>
+      <w:r>
+        <w:rPr>
+          <w:rFonts w:cs="Tahoma"/>
+          <w:color w:val="212121"/>
+          <w:shd w:val="clear" w:color="auto" w:fill="FFFFFF"/>
+        </w:rPr>
+        <w:t>)</w:t>
+      </w:r>
+      <w:r>
+        <w:t>.</w:t>
+      </w:r>
+      <w:r>
+        <w:t xml:space="preserve"> </w:t>
+      </w:r>
+      <w:r>
+        <w:t xml:space="preserve">In addition, </w:t>
+      </w:r>
+      <w:proofErr w:type="spellStart"/>
+      <w:proofErr w:type="gramStart"/>
+      <w:r>
+        <w:t>hs</w:t>
+      </w:r>
+      <w:r>
+        <w:t>CRP</w:t>
+      </w:r>
+      <w:proofErr w:type="spellEnd"/>
+      <w:r>
+        <w:t>(</w:t>
+      </w:r>
+      <w:proofErr w:type="gramEnd"/>
+      <w:r>
+        <w:t>high-sensitivity CRP)</w:t>
+      </w:r>
+      <w:r>
+        <w:t xml:space="preserve"> levels are higher for people with chronic SCI (chronic SCI:  SCI </w:t>
+      </w:r>
+      <w:r>
+        <w:t>complications longer than 1 year) with a mean CRP of 3.36 +/- 2.86 mg/L putting these people in high risk of CVD (American Heart Association)</w:t>
+      </w:r>
+      <w:r>
+        <w:t xml:space="preserve"> (</w:t>
+      </w:r>
+      <w:r>
+        <w:rPr>
+          <w:rFonts w:cs="Tahoma"/>
+          <w:color w:val="212121"/>
+          <w:shd w:val="clear" w:color="auto" w:fill="FFFFFF"/>
+        </w:rPr>
+        <w:t>Gibson, A E et al</w:t>
+      </w:r>
+      <w:r>
+        <w:rPr>
+          <w:rFonts w:cs="Tahoma"/>
+          <w:color w:val="212121"/>
+          <w:shd w:val="clear" w:color="auto" w:fill="FFFFFF"/>
+        </w:rPr>
+        <w:t>)</w:t>
+      </w:r>
+      <w:r>
+        <w:t>.</w:t>
+      </w:r>
     </w:p>
     <w:p>
       <w:pPr>
         <w:pStyle w:val="JHEPBody"/>
-      </w:pPr>
-      <w:r>
-        <w:t>Table</w:t>
-      </w:r>
-      <w:r>
-        <w:t xml:space="preserve"> should</w:t>
-      </w:r>
-      <w:r>
-        <w:t xml:space="preserve"> include 4-6 thoughtful and critical design criteria.</w:t>
-      </w:r>
-      <w:r>
-        <w:t xml:space="preserve"> Criteria should also align with the requirements and constraints of the clinical problem.</w:t>
+        <w:numPr>
+          <w:ilvl w:val="0"/>
+          <w:numId w:val="33"/>
+        </w:numPr>
+      </w:pPr>
+      <w:r>
+        <w:t xml:space="preserve">Biological factors: </w:t>
+      </w:r>
+      <w:proofErr w:type="spellStart"/>
+      <w:r>
+        <w:t>Cluterin</w:t>
+      </w:r>
+      <w:proofErr w:type="spellEnd"/>
+      <w:r>
+        <w:t xml:space="preserve"> (CLU) promotes cell aggregation, and it has hypothesized that astrocytes and neurons in response to traumatic lesion up-regulate CLU to preserve cell proximity. CLU also acts a chaperone protein to binds toxin or damaged molecules in the ECM</w:t>
       </w:r>
       <w:r>
         <w:t xml:space="preserve"> </w:t>
       </w:r>
       <w:r>
-        <w:t>Criteria</w:t>
-      </w:r>
-      <w:r>
-        <w:t xml:space="preserve"> should i</w:t>
-      </w:r>
-      <w:r>
-        <w:t>nclude specific descriptions,</w:t>
-      </w:r>
-      <w:r>
-        <w:t xml:space="preserve"> scientific details,</w:t>
-      </w:r>
-      <w:r>
-        <w:t xml:space="preserve"> quantitative</w:t>
-      </w:r>
-      <w:r>
-        <w:t>/functional</w:t>
-      </w:r>
-      <w:r>
-        <w:t xml:space="preserve"> criteria, and references for how the solution meets the criteria. Table </w:t>
-      </w:r>
-      <w:r>
-        <w:t>should be</w:t>
-      </w:r>
-      <w:r>
-        <w:t xml:space="preserve"> filled out completely.</w:t>
+        <w:fldChar w:fldCharType="begin"/>
+      </w:r>
+      <w:r>
+        <w:instrText xml:space="preserve"> ADDIN ZOTERO_ITEM CSL_CITATION {"citationID":"8Dw02I0j","properties":{"formattedCitation":"(Klimaschewski et al.)","plainCitation":"(Klimaschewski et al.)","noteIndex":0},"citationItems":[{"id":4642,"uris":["http://zotero.org/users/7286058/items/IUUQ8CET"],"itemData":{"id":4642,"type":"article-journal","abstract":"We have investigated the localization and regulation of a putative extracellular chaperone, clusterin, in the rat spinal cord after lesion. In control animals, clusterin is expressed in motoneurons, in meningeal and ependymal cells, and in astrocytes mainly located beneath the pial surface. Beginning at day 2 after hemisection at segmental level C6, clusterin levels increase in GFAP-positive astrocytes within the lesioned segment. Three weeks after trauma, clusterin mRNA and protein are elevated in neurons close to the lesion site and in glial elements within scar tissue and within degenerating fiber tracts rostral and caudal to the lesion. This study provides evidence for a role of clusterin in the subacute and late phase of spinal cord injury.","container-title":"Cell and Tissue Research","DOI":"10.1007/s004410100431","ISSN":"0302766X","issue":"2","language":"en","page":"209-216","source":"DOI.org (Crossref)","title":"Regulation of clusterin expression following spinal cord injury","URL":"http://link.springer.com/10.1007/s004410100431","volume":"306","author":[{"family":"Klimaschewski","given":"L."},{"family":"Obermüller","given":"N."},{"family":"Witzgall","given":"R."}],"accessed":{"date-parts":[["2022",10,23]]},"issued":{"date-parts":[["2001",11,1]]}}}],"schema":"https://github.com/citation-style-language/schema/raw/master/csl-citation.json"} </w:instrText>
+      </w:r>
+      <w:r>
+        <w:fldChar w:fldCharType="separate"/>
+      </w:r>
+      <w:r>
+        <w:rPr>
+          <w:noProof/>
+        </w:rPr>
+        <w:t>(Klimaschewski et al.)</w:t>
+      </w:r>
+      <w:r>
+        <w:fldChar w:fldCharType="end"/>
+      </w:r>
+      <w:r>
+        <w:t>.</w:t>
+      </w:r>
+      <w:r>
+        <w:t xml:space="preserve"> Apolipoprotein E (</w:t>
+      </w:r>
+      <w:proofErr w:type="spellStart"/>
+      <w:r>
+        <w:t>apoE</w:t>
+      </w:r>
+      <w:proofErr w:type="spellEnd"/>
+      <w:r>
+        <w:t xml:space="preserve">) </w:t>
+      </w:r>
+      <w:r>
+        <w:t xml:space="preserve">is a plasma lipoprotein with an important role in lipid and cholesterol metabolism, </w:t>
+      </w:r>
+      <w:r>
+        <w:t xml:space="preserve">and deficiency of </w:t>
+      </w:r>
+      <w:proofErr w:type="spellStart"/>
+      <w:r>
+        <w:t>apoE</w:t>
+      </w:r>
+      <w:proofErr w:type="spellEnd"/>
+      <w:r>
+        <w:t xml:space="preserve"> increases inflammation and oxidative stress reducing functional recovery after SCI</w:t>
+      </w:r>
+      <w:r>
+        <w:t xml:space="preserve"> </w:t>
+      </w:r>
+      <w:r>
+        <w:fldChar w:fldCharType="begin"/>
+      </w:r>
+      <w:r>
+        <w:instrText xml:space="preserve"> ADDIN ZOTERO_ITEM CSL_CITATION {"citationID":"fp0BJMd6","properties":{"formattedCitation":"(Cheng et al.)","plainCitation":"(Cheng et al.)","noteIndex":0},"citationItems":[{"id":4646,"uris":["http://zotero.org/users/7286058/items/ISVHW5MC"],"itemData":{"id":4646,"type":"article-journal","abstract":"Apolipoprotein E (apoE), a plasma lipoprotein well known for its important role in lipid and cholesterol metabolism, has also been implicated in many neurological diseases. In this study, we examined the eﬀect of apoE on the pathophysiology of traumatic spinal cord injury (SCI). ApoE-deﬁcient mutant (apoE−/−) and wild-type mice received a T9 moderate contusion SCI and were evaluated using histological and behavioral analyses after injury. At 3 days after injury, the permeability of spinal cord-blood-barrier, measured by extravasation of Evans blue dye, was signiﬁcantly increased in apoE−/− mice compared to wild type. The inﬂammation and spared white matter was also signiﬁcantly increased and decreased, respectively, in apoE−/− mice compared to the wild type ones. The apoptosis of both neurons and oligodendrocytes was also signiﬁcantly increased in apoE−/− mice. At 42 days after injury, the inﬂammation was still robust in the injured spinal cord in apoE−/− but not wild type mice. CD45 + leukocytes from peripheral blood persisted in the injured spinal cord of apoE−/− mice. The spared white matter was signiﬁcantly decreased in apoE−/− mice compared to wild type ones. Locomotor function was signiﬁcantly decreased in apoE−/− mice compared to wild type ones from week 1 to week 8 after contusion. Treatment of exogenous apoE mimetic peptides partially restored the permeability of spinal cordblood-barrier in apoE−/− mice after SCI. Importantly, the exogenous apoE peptides decreased inﬂammation, increased spared white matter and promoted locomotor recovery in apoE−/− mice after SCI. Our results indicate that endogenous apoE plays important roles in maintaining the spinal cord-blood-barrier and decreasing inﬂammation and spinal cord tissue loss after SCI, suggesting its important neuroprotective function after SCI. Our results further suggest that exogenous apoE mimetic peptides could be a novel and promising neuroprotective reagent for SCI.","container-title":"Experimental Neurology","DOI":"10.1016/j.expneurol.2017.10.014","ISSN":"00144886","journalAbbreviation":"Experimental Neurology","language":"en","page":"97-108","source":"DOI.org (Crossref)","title":"Apolipoprotein E as a novel therapeutic neuroprotection target after traumatic spinal cord injury","URL":"https://linkinghub.elsevier.com/retrieve/pii/S0014488617302741","volume":"299","author":[{"family":"Cheng","given":"Xiaoxin"},{"family":"Zheng","given":"Yiyan"},{"family":"Bu","given":"Ping"},{"family":"Qi","given":"Xiangbei"},{"family":"Fan","given":"Chunling"},{"family":"Li","given":"Fengqiao"},{"family":"Kim","given":"Dong H."},{"family":"Cao","given":"Qilin"}],"accessed":{"date-parts":[["2022",10,23]]},"issued":{"date-parts":[["2018",1]]}}}],"schema":"https://github.com/citation-style-language/schema/raw/master/csl-citation.json"} </w:instrText>
+      </w:r>
+      <w:r>
+        <w:fldChar w:fldCharType="separate"/>
+      </w:r>
+      <w:r>
+        <w:rPr>
+          <w:noProof/>
+        </w:rPr>
+        <w:t>(Cheng et al.)</w:t>
+      </w:r>
+      <w:r>
+        <w:fldChar w:fldCharType="end"/>
+      </w:r>
+      <w:r>
+        <w:t>.</w:t>
+      </w:r>
+      <w:r>
+        <w:t xml:space="preserve"> </w:t>
+      </w:r>
+      <w:r>
+        <w:t xml:space="preserve">Monocyte chemoattractant protein-1 </w:t>
+      </w:r>
+      <w:r>
+        <w:t xml:space="preserve">(MCP-1 or CCL2) </w:t>
+      </w:r>
+      <w:r>
+        <w:t>is a chemokine which recruits monocyte/macrophages to the sites of inflammation.</w:t>
+      </w:r>
+      <w:r>
+        <w:t xml:space="preserve"> MCP-1 </w:t>
+      </w:r>
+      <w:r>
+        <w:t xml:space="preserve">is a chemoattractant molecule which </w:t>
+      </w:r>
+      <w:r>
+        <w:t xml:space="preserve">plays an important neuroprotective </w:t>
+      </w:r>
+      <w:r>
+        <w:t>and anti-apoptosis role in SCI</w:t>
+      </w:r>
+      <w:r>
+        <w:t xml:space="preserve"> </w:t>
+      </w:r>
+      <w:r>
+        <w:fldChar w:fldCharType="begin"/>
+      </w:r>
+      <w:r>
+        <w:instrText xml:space="preserve"> ADDIN ZOTERO_ITEM CSL_CITATION {"citationID":"Bzjr2m6x","properties":{"formattedCitation":"(Tang et al.)","plainCitation":"(Tang et al.)","noteIndex":0},"citationItems":[{"id":4648,"uris":["http://zotero.org/users/7286058/items/F3URNYCX"],"itemData":{"id":4648,"type":"article-journal","container-title":"Neuroscience","DOI":"10.1016/j.neuroscience.2013.12.022","ISSN":"03064522","journalAbbreviation":"Neuroscience","language":"en","page":"240-248","source":"DOI.org (Crossref)","title":"Redirection of doublecortin-positive cell migration by over-expression of the chemokines MCP-1, MIP-1α and GRO-α in the adult rat brain","URL":"https://linkinghub.elsevier.com/retrieve/pii/S0306452213010385","volume":"260","author":[{"family":"Tang","given":"S.K."},{"family":"Knobloch","given":"R.A."},{"family":"Maucksch","given":"C."},{"family":"Connor","given":"B."}],"accessed":{"date-parts":[["2022",10,23]]},"issued":{"date-parts":[["2014",2]]}}}],"schema":"https://github.com/citation-style-language/schema/raw/master/csl-citation.json"} </w:instrText>
+      </w:r>
+      <w:r>
+        <w:fldChar w:fldCharType="separate"/>
+      </w:r>
+      <w:r>
+        <w:rPr>
+          <w:noProof/>
+        </w:rPr>
+        <w:t>(Tang et al.)</w:t>
+      </w:r>
+      <w:r>
+        <w:fldChar w:fldCharType="end"/>
+      </w:r>
+      <w:r>
+        <w:t>.</w:t>
       </w:r>
     </w:p>
     <w:p>
@@ -6425,54 +7360,112 @@
       <w:pPr>
         <w:pStyle w:val="JHEPBody"/>
       </w:pPr>
-      <w:r>
-        <w:t>[paragraph</w:t>
-      </w:r>
-      <w:r>
-        <w:t xml:space="preserve"> text</w:t>
-      </w:r>
-      <w:r>
-        <w:t xml:space="preserve">] </w:t>
-      </w:r>
     </w:p>
     <w:p>
       <w:pPr>
         <w:pStyle w:val="JHEPBody"/>
       </w:pPr>
+      <w:r>
+        <w:t>Table</w:t>
+      </w:r>
+      <w:r>
+        <w:t xml:space="preserve"> should</w:t>
+      </w:r>
+      <w:r>
+        <w:t xml:space="preserve"> include 4-6 thoughtful and critical design criteria.</w:t>
+      </w:r>
+      <w:r>
+        <w:t xml:space="preserve"> Criteria should also align with the requirements and constraints of the clinical problem.</w:t>
+      </w:r>
+      <w:r>
+        <w:t xml:space="preserve"> </w:t>
+      </w:r>
+      <w:r>
+        <w:t>Criteria</w:t>
+      </w:r>
+      <w:r>
+        <w:t xml:space="preserve"> should i</w:t>
+      </w:r>
+      <w:r>
+        <w:t>nclude specific descriptions,</w:t>
+      </w:r>
+      <w:r>
+        <w:t xml:space="preserve"> scientific details,</w:t>
+      </w:r>
+      <w:r>
+        <w:t xml:space="preserve"> quantitative</w:t>
+      </w:r>
+      <w:r>
+        <w:t>/functional</w:t>
+      </w:r>
+      <w:r>
+        <w:t xml:space="preserve"> criteria, and references for how the solution meets the criteria. Table </w:t>
+      </w:r>
+      <w:r>
+        <w:t>should be</w:t>
+      </w:r>
+      <w:r>
+        <w:t xml:space="preserve"> filled out completely.</w:t>
+      </w:r>
     </w:p>
     <w:p>
       <w:pPr>
         <w:pStyle w:val="JHEPBody"/>
       </w:pPr>
-      <w:r>
-        <w:t>Summarize</w:t>
-      </w:r>
-      <w:r>
-        <w:t xml:space="preserve"> the process of selecting the design criteria and the associated metrics</w:t>
-      </w:r>
-      <w:r>
-        <w:t xml:space="preserve"> (based on the clinical need/problem statement)</w:t>
-      </w:r>
-      <w:r>
-        <w:t xml:space="preserve">. </w:t>
-      </w:r>
-      <w:r>
-        <w:t xml:space="preserve">It’s important to include references to support the choice of these design criteria. Try to be specific to the </w:t>
-      </w:r>
-      <w:r>
-        <w:t xml:space="preserve">CTE criteria we’re studying in the course and the identified problem statement and not address medical treatments in general. </w:t>
-      </w:r>
     </w:p>
     <w:p>
       <w:pPr>
         <w:pStyle w:val="JHEPBody"/>
       </w:pPr>
+      <w:r>
+        <w:t>[paragraph</w:t>
+      </w:r>
+      <w:r>
+        <w:t xml:space="preserve"> text</w:t>
+      </w:r>
+      <w:r>
+        <w:t xml:space="preserve">] </w:t>
+      </w:r>
     </w:p>
     <w:p>
       <w:pPr>
         <w:pStyle w:val="JHEPBody"/>
       </w:pPr>
-      <w:r>
+    </w:p>
+    <w:p>
+      <w:pPr>
+        <w:pStyle w:val="JHEPBody"/>
+      </w:pPr>
+      <w:r>
+        <w:t>Summarize</w:t>
+      </w:r>
+      <w:r>
+        <w:t xml:space="preserve"> the process of selecting the design criteria and the associated metrics</w:t>
+      </w:r>
+      <w:r>
+        <w:t xml:space="preserve"> (based on the clinical need/problem statement)</w:t>
+      </w:r>
+      <w:r>
+        <w:t xml:space="preserve">. </w:t>
+      </w:r>
+      <w:r>
+        <w:t xml:space="preserve">It’s important to include references to support the choice of these design criteria. Try to be specific to the </w:t>
+      </w:r>
+      <w:r>
+        <w:t xml:space="preserve">CTE criteria we’re studying in the course and the identified problem statement and not address medical treatments in general. </w:t>
+      </w:r>
+    </w:p>
+    <w:p>
+      <w:pPr>
+        <w:pStyle w:val="JHEPBody"/>
+      </w:pPr>
+    </w:p>
+    <w:p>
+      <w:pPr>
+        <w:pStyle w:val="JHEPBody"/>
+      </w:pPr>
+      <w:r>
+        <w:lastRenderedPageBreak/>
         <w:t>D</w:t>
       </w:r>
       <w:r>
@@ -6765,36 +7758,6 @@
           <w:bCs/>
         </w:rPr>
         <w:t xml:space="preserve"> to the intended design parameter for that metric.</w:t>
-      </w:r>
-    </w:p>
-    <w:p>
-      <w:pPr>
-        <w:pStyle w:val="Body"/>
-      </w:pPr>
-    </w:p>
-    <w:p>
-      <w:pPr>
-        <w:pStyle w:val="Body"/>
-      </w:pPr>
-      <w:r>
-        <w:t>Hi Joseph, I believe there are many CAR-T cell therapies</w:t>
-      </w:r>
-      <w:r>
-        <w:t xml:space="preserve">, or maybe this is a </w:t>
-      </w:r>
-      <w:proofErr w:type="spellStart"/>
-      <w:r>
-        <w:t>flase</w:t>
-      </w:r>
-      <w:proofErr w:type="spellEnd"/>
-      <w:r>
-        <w:t xml:space="preserve"> assumption.</w:t>
-      </w:r>
-      <w:r>
-        <w:t xml:space="preserve"> I will be interested to hear more </w:t>
-      </w:r>
-      <w:r>
-        <w:t xml:space="preserve">from your presentation what makes this one different. </w:t>
       </w:r>
     </w:p>
     <w:p>
@@ -7257,72 +8220,260 @@
     <w:p>
       <w:pPr>
         <w:pStyle w:val="Bibliography"/>
-        <w:rPr>
-          <w:rFonts w:cs="Tahoma"/>
-        </w:rPr>
-      </w:pPr>
-      <w:r>
-        <w:lastRenderedPageBreak/>
-        <w:fldChar w:fldCharType="begin"/>
-      </w:r>
-      <w:r>
-        <w:instrText xml:space="preserve"> ADDIN ZOTERO_BIBL {"uncited":[],"omitted":[],"custom":[]} CSL_BIBLIOGRAPHY </w:instrText>
-      </w:r>
-      <w:r>
-        <w:fldChar w:fldCharType="separate"/>
+        <w:numPr>
+          <w:ilvl w:val="0"/>
+          <w:numId w:val="22"/>
+        </w:numPr>
+        <w:spacing w:before="120" w:line="240" w:lineRule="auto"/>
+        <w:ind w:left="360"/>
+      </w:pPr>
+      <w:r>
+        <w:rPr>
+          <w:b/>
+          <w:bCs/>
+        </w:rPr>
+        <w:t>MABP</w:t>
+      </w:r>
+      <w:r>
+        <w:t xml:space="preserve">: </w:t>
+      </w:r>
+      <w:hyperlink r:id="rId18" w:history="1">
+        <w:r>
+          <w:rPr>
+            <w:rStyle w:val="Hyperlink"/>
+          </w:rPr>
+          <w:t>https://www.healthline.com/health/mean-arterial-pressure</w:t>
+        </w:r>
+      </w:hyperlink>
+    </w:p>
+    <w:p>
+      <w:pPr>
+        <w:pStyle w:val="Bibliography"/>
+        <w:numPr>
+          <w:ilvl w:val="0"/>
+          <w:numId w:val="22"/>
+        </w:numPr>
+        <w:spacing w:before="120" w:line="240" w:lineRule="auto"/>
+        <w:ind w:left="360"/>
+      </w:pPr>
+      <w:r>
+        <w:rPr>
+          <w:b/>
+          <w:bCs/>
+        </w:rPr>
+        <w:t>CRP</w:t>
+      </w:r>
+      <w:r>
+        <w:t xml:space="preserve">: </w:t>
+      </w:r>
+      <w:r>
+        <w:t>https://my.clevelandclinic.org/health/diagnostics/23056-c-reactive-protein-crp-test</w:t>
+      </w:r>
+    </w:p>
+    <w:p>
+      <w:pPr>
+        <w:pStyle w:val="Bibliography"/>
+        <w:numPr>
+          <w:ilvl w:val="0"/>
+          <w:numId w:val="22"/>
+        </w:numPr>
+        <w:spacing w:before="120" w:line="240" w:lineRule="auto"/>
+        <w:ind w:left="360"/>
+      </w:pPr>
+      <w:r>
+        <w:t xml:space="preserve">Crawford ES, Crawford JL, Safi HJ, </w:t>
       </w:r>
       <w:proofErr w:type="spellStart"/>
       <w:r>
-        <w:rPr>
-          <w:rFonts w:cs="Tahoma"/>
-        </w:rPr>
-        <w:t>Badner</w:t>
+        <w:t>Coselli</w:t>
       </w:r>
       <w:proofErr w:type="spellEnd"/>
       <w:r>
-        <w:rPr>
-          <w:rFonts w:cs="Tahoma"/>
-        </w:rPr>
-        <w:t xml:space="preserve">, Anna, et al. “Spinal Cord Injuries: How Could Cell Therapy Help?” </w:t>
+        <w:t xml:space="preserve"> JS: Redo operations for recurrent aneurysmal disease of the ascending aorta and transverse aortic arch. Ann </w:t>
+      </w:r>
+      <w:proofErr w:type="spellStart"/>
+      <w:r>
+        <w:t>Thorac</w:t>
+      </w:r>
+      <w:proofErr w:type="spellEnd"/>
+      <w:r>
+        <w:t xml:space="preserve"> Surg 40:439–455, 1985</w:t>
+      </w:r>
+    </w:p>
+    <w:p>
+      <w:pPr>
+        <w:pStyle w:val="Bibliography"/>
+        <w:numPr>
+          <w:ilvl w:val="0"/>
+          <w:numId w:val="22"/>
+        </w:numPr>
+        <w:spacing w:before="120" w:line="240" w:lineRule="auto"/>
+        <w:ind w:left="360"/>
+      </w:pPr>
+      <w:proofErr w:type="spellStart"/>
+      <w:r>
+        <w:t>Robertazzi</w:t>
+      </w:r>
+      <w:proofErr w:type="spellEnd"/>
+      <w:r>
+        <w:t xml:space="preserve"> RR, Cunningham JN Jr: Intraoperative adjuncts of spinal cord protection. Semin </w:t>
+      </w:r>
+      <w:proofErr w:type="spellStart"/>
+      <w:r>
+        <w:t>Thorac</w:t>
+      </w:r>
+      <w:proofErr w:type="spellEnd"/>
+      <w:r>
+        <w:t xml:space="preserve"> Cardiovasc Surg 10: 29–34, 1998</w:t>
+      </w:r>
+    </w:p>
+    <w:p>
+      <w:pPr>
+        <w:pStyle w:val="Bibliography"/>
+        <w:numPr>
+          <w:ilvl w:val="0"/>
+          <w:numId w:val="22"/>
+        </w:numPr>
+        <w:spacing w:before="120" w:line="240" w:lineRule="auto"/>
+        <w:ind w:left="360"/>
+      </w:pPr>
+      <w:r>
+        <w:rPr>
+          <w:rFonts w:cs="Tahoma"/>
+          <w:color w:val="212121"/>
+          <w:shd w:val="clear" w:color="auto" w:fill="FFFFFF"/>
+        </w:rPr>
+        <w:t>Sheldon, J et al. “C-reactive protein and its cytokine mediators in intensive-care patients.” </w:t>
       </w:r>
       <w:r>
         <w:rPr>
           <w:rFonts w:cs="Tahoma"/>
           <w:i/>
           <w:iCs/>
-        </w:rPr>
-        <w:t>Expert Opinion on Biological Therapy</w:t>
-      </w:r>
-      <w:r>
-        <w:rPr>
-          <w:rFonts w:cs="Tahoma"/>
-        </w:rPr>
-        <w:t xml:space="preserve">, vol. 17, no. 5, May 2017, pp. 529–41. </w:t>
+          <w:color w:val="212121"/>
+          <w:shd w:val="clear" w:color="auto" w:fill="FFFFFF"/>
+        </w:rPr>
+        <w:t>Clinical chemistry</w:t>
+      </w:r>
+      <w:r>
+        <w:rPr>
+          <w:rFonts w:cs="Tahoma"/>
+          <w:color w:val="212121"/>
+          <w:shd w:val="clear" w:color="auto" w:fill="FFFFFF"/>
+        </w:rPr>
+        <w:t> vol. 39,1 (1993): 147-50.</w:t>
+      </w:r>
+    </w:p>
+    <w:p>
+      <w:pPr>
+        <w:pStyle w:val="Bibliography"/>
+        <w:numPr>
+          <w:ilvl w:val="0"/>
+          <w:numId w:val="22"/>
+        </w:numPr>
+        <w:spacing w:before="120" w:line="240" w:lineRule="auto"/>
+        <w:ind w:left="360"/>
+      </w:pPr>
+      <w:r>
+        <w:rPr>
+          <w:rFonts w:cs="Tahoma"/>
+          <w:color w:val="212121"/>
+          <w:shd w:val="clear" w:color="auto" w:fill="FFFFFF"/>
+        </w:rPr>
+        <w:t>Gibson, A E et al. “C-Reactive protein in adults with chronic spinal cord injury: increased chronic inflammation in tetraplegia vs paraplegia.” </w:t>
       </w:r>
       <w:r>
         <w:rPr>
           <w:rFonts w:cs="Tahoma"/>
           <w:i/>
           <w:iCs/>
-        </w:rPr>
-        <w:t>DOI.org (</w:t>
+          <w:color w:val="212121"/>
+          <w:shd w:val="clear" w:color="auto" w:fill="FFFFFF"/>
+        </w:rPr>
+        <w:t>Spinal cord</w:t>
+      </w:r>
+      <w:r>
+        <w:rPr>
+          <w:rFonts w:cs="Tahoma"/>
+          <w:color w:val="212121"/>
+          <w:shd w:val="clear" w:color="auto" w:fill="FFFFFF"/>
+        </w:rPr>
+        <w:t> vol. 46,9 (2008): 616-21. doi:10.1038/sc.2008.32</w:t>
+      </w:r>
+    </w:p>
+    <w:p>
+      <w:pPr>
+        <w:pStyle w:val="Body"/>
+      </w:pPr>
+    </w:p>
+    <w:p>
+      <w:pPr>
+        <w:pStyle w:val="Bibliography"/>
+        <w:rPr>
+          <w:rFonts w:cs="Tahoma"/>
+        </w:rPr>
+      </w:pPr>
+      <w:r>
+        <w:fldChar w:fldCharType="begin"/>
+      </w:r>
+      <w:r>
+        <w:instrText xml:space="preserve"> ADDIN ZOTERO_BIBL {"uncited":[],"omitted":[],"custom":[]} CSL_BIBLIOGRAPHY </w:instrText>
+      </w:r>
+      <w:r>
+        <w:fldChar w:fldCharType="separate"/>
       </w:r>
       <w:proofErr w:type="spellStart"/>
+      <w:r>
+        <w:rPr>
+          <w:rFonts w:cs="Tahoma"/>
+        </w:rPr>
+        <w:t>Badner</w:t>
+      </w:r>
+      <w:proofErr w:type="spellEnd"/>
+      <w:r>
+        <w:rPr>
+          <w:rFonts w:cs="Tahoma"/>
+        </w:rPr>
+        <w:t xml:space="preserve">, Anna, et al. “Spinal Cord Injuries: How Could Cell Therapy Help?” </w:t>
+      </w:r>
       <w:r>
         <w:rPr>
           <w:rFonts w:cs="Tahoma"/>
           <w:i/>
           <w:iCs/>
         </w:rPr>
-        <w:t>Crossref</w:t>
-      </w:r>
-      <w:proofErr w:type="spellEnd"/>
+        <w:t>Expert Opinion on Biological Therapy</w:t>
+      </w:r>
+      <w:r>
+        <w:rPr>
+          <w:rFonts w:cs="Tahoma"/>
+        </w:rPr>
+        <w:t xml:space="preserve">, vol. 17, no. 5, May 2017, pp. 529–41. </w:t>
+      </w:r>
       <w:r>
         <w:rPr>
           <w:rFonts w:cs="Tahoma"/>
           <w:i/>
           <w:iCs/>
         </w:rPr>
+        <w:t>DOI.org (</w:t>
+      </w:r>
+      <w:proofErr w:type="spellStart"/>
+      <w:r>
+        <w:rPr>
+          <w:rFonts w:cs="Tahoma"/>
+          <w:i/>
+          <w:iCs/>
+        </w:rPr>
+        <w:t>Crossref</w:t>
+      </w:r>
+      <w:proofErr w:type="spellEnd"/>
+      <w:r>
+        <w:rPr>
+          <w:rFonts w:cs="Tahoma"/>
+          <w:i/>
+          <w:iCs/>
+        </w:rPr>
         <w:t>)</w:t>
       </w:r>
       <w:r>
@@ -7343,21 +8494,22 @@
         <w:rPr>
           <w:rFonts w:cs="Tahoma"/>
         </w:rPr>
-        <w:t xml:space="preserve">Desai, </w:t>
+        <w:lastRenderedPageBreak/>
+        <w:t xml:space="preserve">Cheng, </w:t>
       </w:r>
       <w:proofErr w:type="spellStart"/>
       <w:r>
         <w:rPr>
           <w:rFonts w:cs="Tahoma"/>
         </w:rPr>
-        <w:t>Jyaysi</w:t>
+        <w:t>Xiaoxin</w:t>
       </w:r>
       <w:proofErr w:type="spellEnd"/>
       <w:r>
         <w:rPr>
           <w:rFonts w:cs="Tahoma"/>
         </w:rPr>
-        <w:t xml:space="preserve">, et al. “Molecular Pathophysiology of Gout.” </w:t>
+        <w:t xml:space="preserve">, et al. “Apolipoprotein E as a Novel Therapeutic Neuroprotection Target after Traumatic Spinal Cord Injury.” </w:t>
       </w:r>
       <w:r>
         <w:rPr>
@@ -7365,13 +8517,13 @@
           <w:i/>
           <w:iCs/>
         </w:rPr>
-        <w:t>Trends in Molecular Medicine</w:t>
-      </w:r>
-      <w:r>
-        <w:rPr>
-          <w:rFonts w:cs="Tahoma"/>
-        </w:rPr>
-        <w:t xml:space="preserve">, vol. 23, no. 8, Aug. 2017, pp. 756–68. </w:t>
+        <w:t>Experimental Neurology</w:t>
+      </w:r>
+      <w:r>
+        <w:rPr>
+          <w:rFonts w:cs="Tahoma"/>
+        </w:rPr>
+        <w:t xml:space="preserve">, vol. 299, Jan. 2018, pp. 97–108. </w:t>
       </w:r>
       <w:r>
         <w:rPr>
@@ -7403,7 +8555,7 @@
         <w:rPr>
           <w:rFonts w:cs="Tahoma"/>
         </w:rPr>
-        <w:t>, https://doi.org/10.1016/j.molmed.2017.06.005.</w:t>
+        <w:t>, https://doi.org/10.1016/j.expneurol.2017.10.014.</w:t>
       </w:r>
     </w:p>
     <w:p>
@@ -7413,19 +8565,25 @@
           <w:rFonts w:cs="Tahoma"/>
         </w:rPr>
       </w:pPr>
+      <w:r>
+        <w:rPr>
+          <w:rFonts w:cs="Tahoma"/>
+        </w:rPr>
+        <w:t xml:space="preserve">Desai, </w:t>
+      </w:r>
       <w:proofErr w:type="spellStart"/>
       <w:r>
         <w:rPr>
           <w:rFonts w:cs="Tahoma"/>
         </w:rPr>
-        <w:t>Dobkin</w:t>
+        <w:t>Jyaysi</w:t>
       </w:r>
       <w:proofErr w:type="spellEnd"/>
       <w:r>
         <w:rPr>
           <w:rFonts w:cs="Tahoma"/>
         </w:rPr>
-        <w:t xml:space="preserve">, B., et al. “Weight-Supported Treadmill vs over-Ground Training for Walking after Acute Incomplete SCI.” </w:t>
+        <w:t xml:space="preserve">, et al. “Molecular Pathophysiology of Gout.” </w:t>
       </w:r>
       <w:r>
         <w:rPr>
@@ -7433,13 +8591,13 @@
           <w:i/>
           <w:iCs/>
         </w:rPr>
-        <w:t>Neurology</w:t>
-      </w:r>
-      <w:r>
-        <w:rPr>
-          <w:rFonts w:cs="Tahoma"/>
-        </w:rPr>
-        <w:t xml:space="preserve">, vol. 66, no. 4, Feb. 2006, pp. 484–93. </w:t>
+        <w:t>Trends in Molecular Medicine</w:t>
+      </w:r>
+      <w:r>
+        <w:rPr>
+          <w:rFonts w:cs="Tahoma"/>
+        </w:rPr>
+        <w:t xml:space="preserve">, vol. 23, no. 8, Aug. 2017, pp. 756–68. </w:t>
       </w:r>
       <w:r>
         <w:rPr>
@@ -7447,13 +8605,31 @@
           <w:i/>
           <w:iCs/>
         </w:rPr>
-        <w:t>PubMed Central</w:t>
-      </w:r>
-      <w:r>
-        <w:rPr>
-          <w:rFonts w:cs="Tahoma"/>
-        </w:rPr>
-        <w:t>, https://doi.org/10.1212/01.wnl.0000202600.72018.39.</w:t>
+        <w:t>DOI.org (</w:t>
+      </w:r>
+      <w:proofErr w:type="spellStart"/>
+      <w:r>
+        <w:rPr>
+          <w:rFonts w:cs="Tahoma"/>
+          <w:i/>
+          <w:iCs/>
+        </w:rPr>
+        <w:t>Crossref</w:t>
+      </w:r>
+      <w:proofErr w:type="spellEnd"/>
+      <w:r>
+        <w:rPr>
+          <w:rFonts w:cs="Tahoma"/>
+          <w:i/>
+          <w:iCs/>
+        </w:rPr>
+        <w:t>)</w:t>
+      </w:r>
+      <w:r>
+        <w:rPr>
+          <w:rFonts w:cs="Tahoma"/>
+        </w:rPr>
+        <w:t>, https://doi.org/10.1016/j.molmed.2017.06.005.</w:t>
       </w:r>
     </w:p>
     <w:p>
@@ -7463,11 +8639,19 @@
           <w:rFonts w:cs="Tahoma"/>
         </w:rPr>
       </w:pPr>
-      <w:r>
-        <w:rPr>
-          <w:rFonts w:cs="Tahoma"/>
-        </w:rPr>
-        <w:t xml:space="preserve">Dukes, Ellen M., et al. “Relationship of American Spinal Injury Association Impairment Scale Grade to Post-Injury Hospitalization and Costs in Thoracic Spinal Cord Injury.” </w:t>
+      <w:proofErr w:type="spellStart"/>
+      <w:r>
+        <w:rPr>
+          <w:rFonts w:cs="Tahoma"/>
+        </w:rPr>
+        <w:t>Dobkin</w:t>
+      </w:r>
+      <w:proofErr w:type="spellEnd"/>
+      <w:r>
+        <w:rPr>
+          <w:rFonts w:cs="Tahoma"/>
+        </w:rPr>
+        <w:t xml:space="preserve">, B., et al. “Weight-Supported Treadmill vs over-Ground Training for Walking after Acute Incomplete SCI.” </w:t>
       </w:r>
       <w:r>
         <w:rPr>
@@ -7475,13 +8659,13 @@
           <w:i/>
           <w:iCs/>
         </w:rPr>
-        <w:t>Neurosurgery</w:t>
-      </w:r>
-      <w:r>
-        <w:rPr>
-          <w:rFonts w:cs="Tahoma"/>
-        </w:rPr>
-        <w:t xml:space="preserve">, vol. 83, no. 3, Sept. 2018, pp. 445–51. </w:t>
+        <w:t>Neurology</w:t>
+      </w:r>
+      <w:r>
+        <w:rPr>
+          <w:rFonts w:cs="Tahoma"/>
+        </w:rPr>
+        <w:t xml:space="preserve">, vol. 66, no. 4, Feb. 2006, pp. 484–93. </w:t>
       </w:r>
       <w:r>
         <w:rPr>
@@ -7495,7 +8679,7 @@
         <w:rPr>
           <w:rFonts w:cs="Tahoma"/>
         </w:rPr>
-        <w:t>, https://doi.org/10.1093/neuros/nyx425.</w:t>
+        <w:t>, https://doi.org/10.1212/01.wnl.0000202600.72018.39.</w:t>
       </w:r>
     </w:p>
     <w:p>
@@ -7509,7 +8693,7 @@
         <w:rPr>
           <w:rFonts w:cs="Tahoma"/>
         </w:rPr>
-        <w:t xml:space="preserve">Epstein, Nancy E. “Cerebrospinal Fluid Drains Reduce Risk of Spinal Cord Injury for Thoracic/Thoracoabdominal Aneurysm Surgery: A Review.” </w:t>
+        <w:t xml:space="preserve">Dukes, Ellen M., et al. “Relationship of American Spinal Injury Association Impairment Scale Grade to Post-Injury Hospitalization and Costs in Thoracic Spinal Cord Injury.” </w:t>
       </w:r>
       <w:r>
         <w:rPr>
@@ -7517,13 +8701,13 @@
           <w:i/>
           <w:iCs/>
         </w:rPr>
-        <w:t>Surgical Neurology International</w:t>
-      </w:r>
-      <w:r>
-        <w:rPr>
-          <w:rFonts w:cs="Tahoma"/>
-        </w:rPr>
-        <w:t xml:space="preserve">, vol. 9, Feb. 2018, p. 48. </w:t>
+        <w:t>Neurosurgery</w:t>
+      </w:r>
+      <w:r>
+        <w:rPr>
+          <w:rFonts w:cs="Tahoma"/>
+        </w:rPr>
+        <w:t xml:space="preserve">, vol. 83, no. 3, Sept. 2018, pp. 445–51. </w:t>
       </w:r>
       <w:r>
         <w:rPr>
@@ -7537,7 +8721,7 @@
         <w:rPr>
           <w:rFonts w:cs="Tahoma"/>
         </w:rPr>
-        <w:t>, https://doi.org/10.4103/sni.sni_433_17.</w:t>
+        <w:t>, https://doi.org/10.1093/neuros/nyx425.</w:t>
       </w:r>
     </w:p>
     <w:p>
@@ -7547,33 +8731,11 @@
           <w:rFonts w:cs="Tahoma"/>
         </w:rPr>
       </w:pPr>
-      <w:proofErr w:type="spellStart"/>
-      <w:r>
-        <w:rPr>
-          <w:rFonts w:cs="Tahoma"/>
-        </w:rPr>
-        <w:t>Fehlings</w:t>
-      </w:r>
-      <w:proofErr w:type="spellEnd"/>
-      <w:r>
-        <w:rPr>
-          <w:rFonts w:cs="Tahoma"/>
-        </w:rPr>
-        <w:t xml:space="preserve">, Michael G., et al. “A Clinical Practice Guideline for the Management of Patients </w:t>
-      </w:r>
-      <w:proofErr w:type="gramStart"/>
-      <w:r>
-        <w:rPr>
-          <w:rFonts w:cs="Tahoma"/>
-        </w:rPr>
-        <w:t>With</w:t>
-      </w:r>
-      <w:proofErr w:type="gramEnd"/>
-      <w:r>
-        <w:rPr>
-          <w:rFonts w:cs="Tahoma"/>
-        </w:rPr>
-        <w:t xml:space="preserve"> Acute Spinal Cord Injury: Recommendations on the Use of Methylprednisolone Sodium Succinate.” </w:t>
+      <w:r>
+        <w:rPr>
+          <w:rFonts w:cs="Tahoma"/>
+        </w:rPr>
+        <w:t xml:space="preserve">Epstein, Nancy E. “Cerebrospinal Fluid Drains Reduce Risk of Spinal Cord Injury for Thoracic/Thoracoabdominal Aneurysm Surgery: A Review.” </w:t>
       </w:r>
       <w:r>
         <w:rPr>
@@ -7581,13 +8743,13 @@
           <w:i/>
           <w:iCs/>
         </w:rPr>
-        <w:t>Global Spine Journal</w:t>
-      </w:r>
-      <w:r>
-        <w:rPr>
-          <w:rFonts w:cs="Tahoma"/>
-        </w:rPr>
-        <w:t xml:space="preserve">, vol. 7, no. 3 Suppl, Sept. 2017, pp. 203S-211S. </w:t>
+        <w:t>Surgical Neurology International</w:t>
+      </w:r>
+      <w:r>
+        <w:rPr>
+          <w:rFonts w:cs="Tahoma"/>
+        </w:rPr>
+        <w:t xml:space="preserve">, vol. 9, Feb. 2018, p. 48. </w:t>
       </w:r>
       <w:r>
         <w:rPr>
@@ -7601,7 +8763,7 @@
         <w:rPr>
           <w:rFonts w:cs="Tahoma"/>
         </w:rPr>
-        <w:t>, https://doi.org/10.1177/2192568217703085.</w:t>
+        <w:t>, https://doi.org/10.4103/sni.sni_433_17.</w:t>
       </w:r>
     </w:p>
     <w:p>
@@ -7611,6 +8773,70 @@
           <w:rFonts w:cs="Tahoma"/>
         </w:rPr>
       </w:pPr>
+      <w:proofErr w:type="spellStart"/>
+      <w:r>
+        <w:rPr>
+          <w:rFonts w:cs="Tahoma"/>
+        </w:rPr>
+        <w:t>Fehlings</w:t>
+      </w:r>
+      <w:proofErr w:type="spellEnd"/>
+      <w:r>
+        <w:rPr>
+          <w:rFonts w:cs="Tahoma"/>
+        </w:rPr>
+        <w:t xml:space="preserve">, Michael G., et al. “A Clinical Practice Guideline for the Management of Patients </w:t>
+      </w:r>
+      <w:proofErr w:type="gramStart"/>
+      <w:r>
+        <w:rPr>
+          <w:rFonts w:cs="Tahoma"/>
+        </w:rPr>
+        <w:t>With</w:t>
+      </w:r>
+      <w:proofErr w:type="gramEnd"/>
+      <w:r>
+        <w:rPr>
+          <w:rFonts w:cs="Tahoma"/>
+        </w:rPr>
+        <w:t xml:space="preserve"> Acute Spinal Cord Injury: Recommendations on the Use of Methylprednisolone Sodium Succinate.” </w:t>
+      </w:r>
+      <w:r>
+        <w:rPr>
+          <w:rFonts w:cs="Tahoma"/>
+          <w:i/>
+          <w:iCs/>
+        </w:rPr>
+        <w:t>Global Spine Journal</w:t>
+      </w:r>
+      <w:r>
+        <w:rPr>
+          <w:rFonts w:cs="Tahoma"/>
+        </w:rPr>
+        <w:t xml:space="preserve">, vol. 7, no. 3 Suppl, Sept. 2017, pp. 203S-211S. </w:t>
+      </w:r>
+      <w:r>
+        <w:rPr>
+          <w:rFonts w:cs="Tahoma"/>
+          <w:i/>
+          <w:iCs/>
+        </w:rPr>
+        <w:t>PubMed Central</w:t>
+      </w:r>
+      <w:r>
+        <w:rPr>
+          <w:rFonts w:cs="Tahoma"/>
+        </w:rPr>
+        <w:t>, https://doi.org/10.1177/2192568217703085.</w:t>
+      </w:r>
+    </w:p>
+    <w:p>
+      <w:pPr>
+        <w:pStyle w:val="Bibliography"/>
+        <w:rPr>
+          <w:rFonts w:cs="Tahoma"/>
+        </w:rPr>
+      </w:pPr>
       <w:r>
         <w:rPr>
           <w:rFonts w:cs="Tahoma"/>
@@ -7654,67 +8880,19 @@
           <w:rFonts w:cs="Tahoma"/>
         </w:rPr>
       </w:pPr>
-      <w:r>
-        <w:rPr>
-          <w:rFonts w:cs="Tahoma"/>
-        </w:rPr>
-        <w:t>Lee, Byung-</w:t>
-      </w:r>
       <w:proofErr w:type="spellStart"/>
       <w:r>
         <w:rPr>
           <w:rFonts w:cs="Tahoma"/>
         </w:rPr>
-        <w:t>Jou</w:t>
+        <w:t>Kaneva</w:t>
       </w:r>
       <w:proofErr w:type="spellEnd"/>
       <w:r>
         <w:rPr>
           <w:rFonts w:cs="Tahoma"/>
         </w:rPr>
-        <w:t xml:space="preserve">, and Je </w:t>
-      </w:r>
-      <w:proofErr w:type="spellStart"/>
-      <w:r>
-        <w:rPr>
-          <w:rFonts w:cs="Tahoma"/>
-        </w:rPr>
-        <w:t>Hoon</w:t>
-      </w:r>
-      <w:proofErr w:type="spellEnd"/>
-      <w:r>
-        <w:rPr>
-          <w:rFonts w:cs="Tahoma"/>
-        </w:rPr>
-        <w:t xml:space="preserve"> </w:t>
-      </w:r>
-      <w:proofErr w:type="spellStart"/>
-      <w:r>
-        <w:rPr>
-          <w:rFonts w:cs="Tahoma"/>
-        </w:rPr>
-        <w:t>Jeong</w:t>
-      </w:r>
-      <w:proofErr w:type="spellEnd"/>
-      <w:r>
-        <w:rPr>
-          <w:rFonts w:cs="Tahoma"/>
-        </w:rPr>
-        <w:t xml:space="preserve">. “Review: Steroid Use in Patients </w:t>
-      </w:r>
-      <w:proofErr w:type="gramStart"/>
-      <w:r>
-        <w:rPr>
-          <w:rFonts w:cs="Tahoma"/>
-        </w:rPr>
-        <w:t>With</w:t>
-      </w:r>
-      <w:proofErr w:type="gramEnd"/>
-      <w:r>
-        <w:rPr>
-          <w:rFonts w:cs="Tahoma"/>
-        </w:rPr>
-        <w:t xml:space="preserve"> Acute Spinal Cord Injury and Guideline Update.” </w:t>
+        <w:t xml:space="preserve">, Anastasiya M., et al. “Plasma Levels of Apolipoprotein-E in Residents of the European North of Russia.” </w:t>
       </w:r>
       <w:r>
         <w:rPr>
@@ -7722,13 +8900,13 @@
           <w:i/>
           <w:iCs/>
         </w:rPr>
-        <w:t>Korean Journal of Neurotrauma</w:t>
-      </w:r>
-      <w:r>
-        <w:rPr>
-          <w:rFonts w:cs="Tahoma"/>
-        </w:rPr>
-        <w:t xml:space="preserve">, vol. 18, no. 1, 2022, p. 22. </w:t>
+        <w:t>Lipids in Health and Disease</w:t>
+      </w:r>
+      <w:r>
+        <w:rPr>
+          <w:rFonts w:cs="Tahoma"/>
+        </w:rPr>
+        <w:t xml:space="preserve">, vol. 12, no. 1, Dec. 2013, p. 43. </w:t>
       </w:r>
       <w:r>
         <w:rPr>
@@ -7760,7 +8938,7 @@
         <w:rPr>
           <w:rFonts w:cs="Tahoma"/>
         </w:rPr>
-        <w:t>, https://doi.org/10.13004/kjnt.2022.18.e21.</w:t>
+        <w:t>, https://doi.org/10.1186/1476-511X-12-43.</w:t>
       </w:r>
     </w:p>
     <w:p>
@@ -7770,11 +8948,33 @@
           <w:rFonts w:cs="Tahoma"/>
         </w:rPr>
       </w:pPr>
-      <w:r>
-        <w:rPr>
-          <w:rFonts w:cs="Tahoma"/>
-        </w:rPr>
-        <w:t xml:space="preserve">Li, Xing, et al. “Transplantation of HUC-MSCs Seeded Collagen Scaffolds Reduces Scar Formation and Promotes Functional Recovery in Canines with Chronic Spinal Cord Injury.” </w:t>
+      <w:proofErr w:type="spellStart"/>
+      <w:r>
+        <w:rPr>
+          <w:rFonts w:cs="Tahoma"/>
+        </w:rPr>
+        <w:t>Klimaschewski</w:t>
+      </w:r>
+      <w:proofErr w:type="spellEnd"/>
+      <w:r>
+        <w:rPr>
+          <w:rFonts w:cs="Tahoma"/>
+        </w:rPr>
+        <w:t xml:space="preserve">, L., et al. “Regulation of </w:t>
+      </w:r>
+      <w:proofErr w:type="spellStart"/>
+      <w:r>
+        <w:rPr>
+          <w:rFonts w:cs="Tahoma"/>
+        </w:rPr>
+        <w:t>Clusterin</w:t>
+      </w:r>
+      <w:proofErr w:type="spellEnd"/>
+      <w:r>
+        <w:rPr>
+          <w:rFonts w:cs="Tahoma"/>
+        </w:rPr>
+        <w:t xml:space="preserve"> Expression Following Spinal Cord Injury.” </w:t>
       </w:r>
       <w:r>
         <w:rPr>
@@ -7782,13 +8982,13 @@
           <w:i/>
           <w:iCs/>
         </w:rPr>
-        <w:t>Scientific Reports</w:t>
-      </w:r>
-      <w:r>
-        <w:rPr>
-          <w:rFonts w:cs="Tahoma"/>
-        </w:rPr>
-        <w:t xml:space="preserve">, vol. 7, no. 1, Apr. 2017, p. 43559. </w:t>
+        <w:t>Cell and Tissue Research</w:t>
+      </w:r>
+      <w:r>
+        <w:rPr>
+          <w:rFonts w:cs="Tahoma"/>
+        </w:rPr>
+        <w:t xml:space="preserve">, vol. 306, no. 2, Nov. 2001, pp. 209–16. </w:t>
       </w:r>
       <w:r>
         <w:rPr>
@@ -7820,7 +9020,7 @@
         <w:rPr>
           <w:rFonts w:cs="Tahoma"/>
         </w:rPr>
-        <w:t>, https://doi.org/10.1038/srep43559.</w:t>
+        <w:t>, https://doi.org/10.1007/s004410100431.</w:t>
       </w:r>
     </w:p>
     <w:p>
@@ -7830,11 +9030,19 @@
           <w:rFonts w:cs="Tahoma"/>
         </w:rPr>
       </w:pPr>
-      <w:r>
-        <w:rPr>
-          <w:rFonts w:cs="Tahoma"/>
-        </w:rPr>
-        <w:t xml:space="preserve">Martirosyan, Nikolay L., et al. “Blood Supply and Vascular Reactivity of the Spinal Cord under Normal and Pathological Conditions: A Review.” </w:t>
+      <w:proofErr w:type="spellStart"/>
+      <w:r>
+        <w:rPr>
+          <w:rFonts w:cs="Tahoma"/>
+        </w:rPr>
+        <w:t>Kwiecien</w:t>
+      </w:r>
+      <w:proofErr w:type="spellEnd"/>
+      <w:r>
+        <w:rPr>
+          <w:rFonts w:cs="Tahoma"/>
+        </w:rPr>
+        <w:t xml:space="preserve">, Jacek M., et al. “Prolonged Inflammation Leads to Ongoing Damage after Spinal Cord Injury.” </w:t>
       </w:r>
       <w:r>
         <w:rPr>
@@ -7842,13 +9050,41 @@
           <w:i/>
           <w:iCs/>
         </w:rPr>
-        <w:t>Journal of Neurosurgery: Spine</w:t>
-      </w:r>
-      <w:r>
-        <w:rPr>
-          <w:rFonts w:cs="Tahoma"/>
-        </w:rPr>
-        <w:t xml:space="preserve">, vol. 15, no. 3, Sept. 2011, pp. 238–51. </w:t>
+        <w:t>PLOS ONE</w:t>
+      </w:r>
+      <w:r>
+        <w:rPr>
+          <w:rFonts w:cs="Tahoma"/>
+        </w:rPr>
+        <w:t xml:space="preserve">, edited by </w:t>
+      </w:r>
+      <w:proofErr w:type="spellStart"/>
+      <w:r>
+        <w:rPr>
+          <w:rFonts w:cs="Tahoma"/>
+        </w:rPr>
+        <w:t>Antal</w:t>
+      </w:r>
+      <w:proofErr w:type="spellEnd"/>
+      <w:r>
+        <w:rPr>
+          <w:rFonts w:cs="Tahoma"/>
+        </w:rPr>
+        <w:t xml:space="preserve"> </w:t>
+      </w:r>
+      <w:proofErr w:type="spellStart"/>
+      <w:r>
+        <w:rPr>
+          <w:rFonts w:cs="Tahoma"/>
+        </w:rPr>
+        <w:t>Nógrádi</w:t>
+      </w:r>
+      <w:proofErr w:type="spellEnd"/>
+      <w:r>
+        <w:rPr>
+          <w:rFonts w:cs="Tahoma"/>
+        </w:rPr>
+        <w:t xml:space="preserve">, vol. 15, no. 3, Mar. 2020, p. e0226584. </w:t>
       </w:r>
       <w:r>
         <w:rPr>
@@ -7880,7 +9116,7 @@
         <w:rPr>
           <w:rFonts w:cs="Tahoma"/>
         </w:rPr>
-        <w:t>, https://doi.org/10.3171/2011.4.SPINE10543.</w:t>
+        <w:t>, https://doi.org/10.1371/journal.pone.0226584.</w:t>
       </w:r>
     </w:p>
     <w:p>
@@ -7890,19 +9126,67 @@
           <w:rFonts w:cs="Tahoma"/>
         </w:rPr>
       </w:pPr>
+      <w:r>
+        <w:rPr>
+          <w:rFonts w:cs="Tahoma"/>
+        </w:rPr>
+        <w:t>Lee, Byung-</w:t>
+      </w:r>
       <w:proofErr w:type="spellStart"/>
       <w:r>
         <w:rPr>
           <w:rFonts w:cs="Tahoma"/>
         </w:rPr>
-        <w:t>Norenberg</w:t>
+        <w:t>Jou</w:t>
       </w:r>
       <w:proofErr w:type="spellEnd"/>
       <w:r>
         <w:rPr>
           <w:rFonts w:cs="Tahoma"/>
         </w:rPr>
-        <w:t xml:space="preserve">, Michael D., et al. “The Pathology of Human Spinal Cord Injury: Defining the Problems.” </w:t>
+        <w:t xml:space="preserve">, and Je </w:t>
+      </w:r>
+      <w:proofErr w:type="spellStart"/>
+      <w:r>
+        <w:rPr>
+          <w:rFonts w:cs="Tahoma"/>
+        </w:rPr>
+        <w:t>Hoon</w:t>
+      </w:r>
+      <w:proofErr w:type="spellEnd"/>
+      <w:r>
+        <w:rPr>
+          <w:rFonts w:cs="Tahoma"/>
+        </w:rPr>
+        <w:t xml:space="preserve"> </w:t>
+      </w:r>
+      <w:proofErr w:type="spellStart"/>
+      <w:r>
+        <w:rPr>
+          <w:rFonts w:cs="Tahoma"/>
+        </w:rPr>
+        <w:t>Jeong</w:t>
+      </w:r>
+      <w:proofErr w:type="spellEnd"/>
+      <w:r>
+        <w:rPr>
+          <w:rFonts w:cs="Tahoma"/>
+        </w:rPr>
+        <w:t xml:space="preserve">. “Review: Steroid Use in Patients </w:t>
+      </w:r>
+      <w:proofErr w:type="gramStart"/>
+      <w:r>
+        <w:rPr>
+          <w:rFonts w:cs="Tahoma"/>
+        </w:rPr>
+        <w:t>With</w:t>
+      </w:r>
+      <w:proofErr w:type="gramEnd"/>
+      <w:r>
+        <w:rPr>
+          <w:rFonts w:cs="Tahoma"/>
+        </w:rPr>
+        <w:t xml:space="preserve"> Acute Spinal Cord Injury and Guideline Update.” </w:t>
       </w:r>
       <w:r>
         <w:rPr>
@@ -7910,13 +9194,13 @@
           <w:i/>
           <w:iCs/>
         </w:rPr>
-        <w:t>Journal of Neurotrauma</w:t>
-      </w:r>
-      <w:r>
-        <w:rPr>
-          <w:rFonts w:cs="Tahoma"/>
-        </w:rPr>
-        <w:t xml:space="preserve">, vol. 21, no. 4, Apr. 2004, pp. 429–40. </w:t>
+        <w:t>Korean Journal of Neurotrauma</w:t>
+      </w:r>
+      <w:r>
+        <w:rPr>
+          <w:rFonts w:cs="Tahoma"/>
+        </w:rPr>
+        <w:t xml:space="preserve">, vol. 18, no. 1, 2022, p. 22. </w:t>
       </w:r>
       <w:r>
         <w:rPr>
@@ -7948,7 +9232,7 @@
         <w:rPr>
           <w:rFonts w:cs="Tahoma"/>
         </w:rPr>
-        <w:t>, https://doi.org/10.1089/089771504323004575.</w:t>
+        <w:t>, https://doi.org/10.13004/kjnt.2022.18.e21.</w:t>
       </w:r>
     </w:p>
     <w:p>
@@ -7962,21 +9246,7 @@
         <w:rPr>
           <w:rFonts w:cs="Tahoma"/>
         </w:rPr>
-        <w:t xml:space="preserve">Qu, </w:t>
-      </w:r>
-      <w:proofErr w:type="spellStart"/>
-      <w:r>
-        <w:rPr>
-          <w:rFonts w:cs="Tahoma"/>
-        </w:rPr>
-        <w:t>Wenrui</w:t>
-      </w:r>
-      <w:proofErr w:type="spellEnd"/>
-      <w:r>
-        <w:rPr>
-          <w:rFonts w:cs="Tahoma"/>
-        </w:rPr>
-        <w:t xml:space="preserve">, et al. “Polymer-Based Scaffold Strategies for Spinal Cord Repair and Regeneration.” </w:t>
+        <w:t xml:space="preserve">Li, Xing, et al. “Transplantation of HUC-MSCs Seeded Collagen Scaffolds Reduces Scar Formation and Promotes Functional Recovery in Canines with Chronic Spinal Cord Injury.” </w:t>
       </w:r>
       <w:r>
         <w:rPr>
@@ -7984,13 +9254,13 @@
           <w:i/>
           <w:iCs/>
         </w:rPr>
-        <w:t>Frontiers in Bioengineering and Biotechnology</w:t>
-      </w:r>
-      <w:r>
-        <w:rPr>
-          <w:rFonts w:cs="Tahoma"/>
-        </w:rPr>
-        <w:t xml:space="preserve">, vol. 8, Oct. 2020, p. 590549. </w:t>
+        <w:t>Scientific Reports</w:t>
+      </w:r>
+      <w:r>
+        <w:rPr>
+          <w:rFonts w:cs="Tahoma"/>
+        </w:rPr>
+        <w:t xml:space="preserve">, vol. 7, no. 1, Apr. 2017, p. 43559. </w:t>
       </w:r>
       <w:r>
         <w:rPr>
@@ -7998,13 +9268,31 @@
           <w:i/>
           <w:iCs/>
         </w:rPr>
-        <w:t>PubMed Central</w:t>
-      </w:r>
-      <w:r>
-        <w:rPr>
-          <w:rFonts w:cs="Tahoma"/>
-        </w:rPr>
-        <w:t>, https://doi.org/10.3389/fbioe.2020.590549.</w:t>
+        <w:t>DOI.org (</w:t>
+      </w:r>
+      <w:proofErr w:type="spellStart"/>
+      <w:r>
+        <w:rPr>
+          <w:rFonts w:cs="Tahoma"/>
+          <w:i/>
+          <w:iCs/>
+        </w:rPr>
+        <w:t>Crossref</w:t>
+      </w:r>
+      <w:proofErr w:type="spellEnd"/>
+      <w:r>
+        <w:rPr>
+          <w:rFonts w:cs="Tahoma"/>
+          <w:i/>
+          <w:iCs/>
+        </w:rPr>
+        <w:t>)</w:t>
+      </w:r>
+      <w:r>
+        <w:rPr>
+          <w:rFonts w:cs="Tahoma"/>
+        </w:rPr>
+        <w:t>, https://doi.org/10.1038/srep43559.</w:t>
       </w:r>
     </w:p>
     <w:p>
@@ -8018,7 +9306,7 @@
         <w:rPr>
           <w:rFonts w:cs="Tahoma"/>
         </w:rPr>
-        <w:t xml:space="preserve">Wang, Timothy Y., et al. “Management of Acute Traumatic Spinal Cord Injury: A Review of the Literature.” </w:t>
+        <w:t xml:space="preserve">Martirosyan, Nikolay L., et al. “Blood Supply and Vascular Reactivity of the Spinal Cord under Normal and Pathological Conditions: A Review.” </w:t>
       </w:r>
       <w:r>
         <w:rPr>
@@ -8026,13 +9314,13 @@
           <w:i/>
           <w:iCs/>
         </w:rPr>
-        <w:t>Frontiers in Surgery</w:t>
-      </w:r>
-      <w:r>
-        <w:rPr>
-          <w:rFonts w:cs="Tahoma"/>
-        </w:rPr>
-        <w:t xml:space="preserve">, vol. 8, Dec. 2021, p. 698736. </w:t>
+        <w:t>Journal of Neurosurgery: Spine</w:t>
+      </w:r>
+      <w:r>
+        <w:rPr>
+          <w:rFonts w:cs="Tahoma"/>
+        </w:rPr>
+        <w:t xml:space="preserve">, vol. 15, no. 3, Sept. 2011, pp. 238–51. </w:t>
       </w:r>
       <w:r>
         <w:rPr>
@@ -8040,13 +9328,31 @@
           <w:i/>
           <w:iCs/>
         </w:rPr>
-        <w:t>PubMed Central</w:t>
-      </w:r>
-      <w:r>
-        <w:rPr>
-          <w:rFonts w:cs="Tahoma"/>
-        </w:rPr>
-        <w:t>, https://doi.org/10.3389/fsurg.2021.698736.</w:t>
+        <w:t>DOI.org (</w:t>
+      </w:r>
+      <w:proofErr w:type="spellStart"/>
+      <w:r>
+        <w:rPr>
+          <w:rFonts w:cs="Tahoma"/>
+          <w:i/>
+          <w:iCs/>
+        </w:rPr>
+        <w:t>Crossref</w:t>
+      </w:r>
+      <w:proofErr w:type="spellEnd"/>
+      <w:r>
+        <w:rPr>
+          <w:rFonts w:cs="Tahoma"/>
+          <w:i/>
+          <w:iCs/>
+        </w:rPr>
+        <w:t>)</w:t>
+      </w:r>
+      <w:r>
+        <w:rPr>
+          <w:rFonts w:cs="Tahoma"/>
+        </w:rPr>
+        <w:t>, https://doi.org/10.3171/2011.4.SPINE10543.</w:t>
       </w:r>
     </w:p>
     <w:p>
@@ -8062,14 +9368,14 @@
           <w:rFonts w:cs="Tahoma"/>
         </w:rPr>
         <w:lastRenderedPageBreak/>
-        <w:t>Yoshitani</w:t>
+        <w:t>Norenberg</w:t>
       </w:r>
       <w:proofErr w:type="spellEnd"/>
       <w:r>
         <w:rPr>
           <w:rFonts w:cs="Tahoma"/>
         </w:rPr>
-        <w:t xml:space="preserve">, Kenji, et al. “Cerebrospinal Fluid Drainage to Prevent Postoperative Spinal Cord Injury in Thoracic Aortic Repair.” </w:t>
+        <w:t xml:space="preserve">, Michael D., et al. “The Pathology of Human Spinal Cord Injury: Defining the Problems.” </w:t>
       </w:r>
       <w:r>
         <w:rPr>
@@ -8077,13 +9383,13 @@
           <w:i/>
           <w:iCs/>
         </w:rPr>
-        <w:t>Journal of Anesthesia</w:t>
-      </w:r>
-      <w:r>
-        <w:rPr>
-          <w:rFonts w:cs="Tahoma"/>
-        </w:rPr>
-        <w:t xml:space="preserve">, vol. 35, no. 1, Feb. 2021, pp. 43–50. </w:t>
+        <w:t>Journal of Neurotrauma</w:t>
+      </w:r>
+      <w:r>
+        <w:rPr>
+          <w:rFonts w:cs="Tahoma"/>
+        </w:rPr>
+        <w:t xml:space="preserve">, vol. 21, no. 4, Apr. 2004, pp. 429–40. </w:t>
       </w:r>
       <w:r>
         <w:rPr>
@@ -8115,7 +9421,7 @@
         <w:rPr>
           <w:rFonts w:cs="Tahoma"/>
         </w:rPr>
-        <w:t>, https://doi.org/10.1007/s00540-020-02857-w.</w:t>
+        <w:t>, https://doi.org/10.1089/089771504323004575.</w:t>
       </w:r>
     </w:p>
     <w:p>
@@ -8129,6 +9435,383 @@
         <w:rPr>
           <w:rFonts w:cs="Tahoma"/>
         </w:rPr>
+        <w:t xml:space="preserve">Qu, </w:t>
+      </w:r>
+      <w:proofErr w:type="spellStart"/>
+      <w:r>
+        <w:rPr>
+          <w:rFonts w:cs="Tahoma"/>
+        </w:rPr>
+        <w:t>Wenrui</w:t>
+      </w:r>
+      <w:proofErr w:type="spellEnd"/>
+      <w:r>
+        <w:rPr>
+          <w:rFonts w:cs="Tahoma"/>
+        </w:rPr>
+        <w:t xml:space="preserve">, et al. “Polymer-Based Scaffold Strategies for Spinal Cord Repair and Regeneration.” </w:t>
+      </w:r>
+      <w:r>
+        <w:rPr>
+          <w:rFonts w:cs="Tahoma"/>
+          <w:i/>
+          <w:iCs/>
+        </w:rPr>
+        <w:t>Frontiers in Bioengineering and Biotechnology</w:t>
+      </w:r>
+      <w:r>
+        <w:rPr>
+          <w:rFonts w:cs="Tahoma"/>
+        </w:rPr>
+        <w:t xml:space="preserve">, vol. 8, Oct. 2020, p. 590549. </w:t>
+      </w:r>
+      <w:r>
+        <w:rPr>
+          <w:rFonts w:cs="Tahoma"/>
+          <w:i/>
+          <w:iCs/>
+        </w:rPr>
+        <w:t>PubMed Central</w:t>
+      </w:r>
+      <w:r>
+        <w:rPr>
+          <w:rFonts w:cs="Tahoma"/>
+        </w:rPr>
+        <w:t>, https://doi.org/10.3389/fbioe.2020.590549.</w:t>
+      </w:r>
+    </w:p>
+    <w:p>
+      <w:pPr>
+        <w:pStyle w:val="Bibliography"/>
+        <w:rPr>
+          <w:rFonts w:cs="Tahoma"/>
+        </w:rPr>
+      </w:pPr>
+      <w:r>
+        <w:rPr>
+          <w:rFonts w:cs="Tahoma"/>
+        </w:rPr>
+        <w:t xml:space="preserve">Tang, S. K., et al. “Redirection of Doublecortin-Positive Cell Migration by over-Expression of the Chemokines MCP-1, MIP-1α and GRO-α in the Adult Rat Brain.” </w:t>
+      </w:r>
+      <w:r>
+        <w:rPr>
+          <w:rFonts w:cs="Tahoma"/>
+          <w:i/>
+          <w:iCs/>
+        </w:rPr>
+        <w:t>Neuroscience</w:t>
+      </w:r>
+      <w:r>
+        <w:rPr>
+          <w:rFonts w:cs="Tahoma"/>
+        </w:rPr>
+        <w:t xml:space="preserve">, vol. 260, Feb. 2014, pp. 240–48. </w:t>
+      </w:r>
+      <w:r>
+        <w:rPr>
+          <w:rFonts w:cs="Tahoma"/>
+          <w:i/>
+          <w:iCs/>
+        </w:rPr>
+        <w:t>DOI.org (</w:t>
+      </w:r>
+      <w:proofErr w:type="spellStart"/>
+      <w:r>
+        <w:rPr>
+          <w:rFonts w:cs="Tahoma"/>
+          <w:i/>
+          <w:iCs/>
+        </w:rPr>
+        <w:t>Crossref</w:t>
+      </w:r>
+      <w:proofErr w:type="spellEnd"/>
+      <w:r>
+        <w:rPr>
+          <w:rFonts w:cs="Tahoma"/>
+          <w:i/>
+          <w:iCs/>
+        </w:rPr>
+        <w:t>)</w:t>
+      </w:r>
+      <w:r>
+        <w:rPr>
+          <w:rFonts w:cs="Tahoma"/>
+        </w:rPr>
+        <w:t>, https://doi.org/10.1016/j.neuroscience.2013.12.022.</w:t>
+      </w:r>
+    </w:p>
+    <w:p>
+      <w:pPr>
+        <w:pStyle w:val="Bibliography"/>
+        <w:rPr>
+          <w:rFonts w:cs="Tahoma"/>
+        </w:rPr>
+      </w:pPr>
+      <w:proofErr w:type="spellStart"/>
+      <w:r>
+        <w:rPr>
+          <w:rFonts w:cs="Tahoma"/>
+        </w:rPr>
+        <w:t>Valković</w:t>
+      </w:r>
+      <w:proofErr w:type="spellEnd"/>
+      <w:r>
+        <w:rPr>
+          <w:rFonts w:cs="Tahoma"/>
+        </w:rPr>
+        <w:t xml:space="preserve">, Toni, et al. “Plasma Levels of Monocyte Chemotactic Protein-1 Are Associated with Clinical Features and Angiogenesis in Patients with Multiple Myeloma.” </w:t>
+      </w:r>
+      <w:r>
+        <w:rPr>
+          <w:rFonts w:cs="Tahoma"/>
+          <w:i/>
+          <w:iCs/>
+        </w:rPr>
+        <w:t>BioMed Research International</w:t>
+      </w:r>
+      <w:r>
+        <w:rPr>
+          <w:rFonts w:cs="Tahoma"/>
+        </w:rPr>
+        <w:t xml:space="preserve">, vol. 2016, 2016, pp. 1–7. </w:t>
+      </w:r>
+      <w:r>
+        <w:rPr>
+          <w:rFonts w:cs="Tahoma"/>
+          <w:i/>
+          <w:iCs/>
+        </w:rPr>
+        <w:t>DOI.org (</w:t>
+      </w:r>
+      <w:proofErr w:type="spellStart"/>
+      <w:r>
+        <w:rPr>
+          <w:rFonts w:cs="Tahoma"/>
+          <w:i/>
+          <w:iCs/>
+        </w:rPr>
+        <w:t>Crossref</w:t>
+      </w:r>
+      <w:proofErr w:type="spellEnd"/>
+      <w:r>
+        <w:rPr>
+          <w:rFonts w:cs="Tahoma"/>
+          <w:i/>
+          <w:iCs/>
+        </w:rPr>
+        <w:t>)</w:t>
+      </w:r>
+      <w:r>
+        <w:rPr>
+          <w:rFonts w:cs="Tahoma"/>
+        </w:rPr>
+        <w:t>, https://doi.org/10.1155/2016/7870590.</w:t>
+      </w:r>
+    </w:p>
+    <w:p>
+      <w:pPr>
+        <w:pStyle w:val="Bibliography"/>
+        <w:rPr>
+          <w:rFonts w:cs="Tahoma"/>
+        </w:rPr>
+      </w:pPr>
+      <w:r>
+        <w:rPr>
+          <w:rFonts w:cs="Tahoma"/>
+        </w:rPr>
+        <w:t xml:space="preserve">Wang, Timothy Y., et al. “Management of Acute Traumatic Spinal Cord Injury: A Review of the Literature.” </w:t>
+      </w:r>
+      <w:r>
+        <w:rPr>
+          <w:rFonts w:cs="Tahoma"/>
+          <w:i/>
+          <w:iCs/>
+        </w:rPr>
+        <w:t>Frontiers in Surgery</w:t>
+      </w:r>
+      <w:r>
+        <w:rPr>
+          <w:rFonts w:cs="Tahoma"/>
+        </w:rPr>
+        <w:t xml:space="preserve">, vol. 8, Dec. 2021, p. 698736. </w:t>
+      </w:r>
+      <w:r>
+        <w:rPr>
+          <w:rFonts w:cs="Tahoma"/>
+          <w:i/>
+          <w:iCs/>
+        </w:rPr>
+        <w:t>PubMed Central</w:t>
+      </w:r>
+      <w:r>
+        <w:rPr>
+          <w:rFonts w:cs="Tahoma"/>
+        </w:rPr>
+        <w:t>, https://doi.org/10.3389/fsurg.2021.698736.</w:t>
+      </w:r>
+    </w:p>
+    <w:p>
+      <w:pPr>
+        <w:pStyle w:val="Bibliography"/>
+        <w:rPr>
+          <w:rFonts w:cs="Tahoma"/>
+        </w:rPr>
+      </w:pPr>
+      <w:proofErr w:type="spellStart"/>
+      <w:r>
+        <w:rPr>
+          <w:rFonts w:cs="Tahoma"/>
+        </w:rPr>
+        <w:t>Wąsik</w:t>
+      </w:r>
+      <w:proofErr w:type="spellEnd"/>
+      <w:r>
+        <w:rPr>
+          <w:rFonts w:cs="Tahoma"/>
+        </w:rPr>
+        <w:t>, Norbert, et al. “</w:t>
+      </w:r>
+      <w:proofErr w:type="spellStart"/>
+      <w:r>
+        <w:rPr>
+          <w:rFonts w:cs="Tahoma"/>
+        </w:rPr>
+        <w:t>Clusterin</w:t>
+      </w:r>
+      <w:proofErr w:type="spellEnd"/>
+      <w:r>
+        <w:rPr>
+          <w:rFonts w:cs="Tahoma"/>
+        </w:rPr>
+        <w:t xml:space="preserve">, a New Cerebrospinal Fluid Biomarker in Severe Subarachnoid Hemorrhage: A Pilot Study.” </w:t>
+      </w:r>
+      <w:r>
+        <w:rPr>
+          <w:rFonts w:cs="Tahoma"/>
+          <w:i/>
+          <w:iCs/>
+        </w:rPr>
+        <w:t>World Neurosurgery</w:t>
+      </w:r>
+      <w:r>
+        <w:rPr>
+          <w:rFonts w:cs="Tahoma"/>
+        </w:rPr>
+        <w:t xml:space="preserve">, vol. 107, Nov. 2017, pp. 424–28. </w:t>
+      </w:r>
+      <w:r>
+        <w:rPr>
+          <w:rFonts w:cs="Tahoma"/>
+          <w:i/>
+          <w:iCs/>
+        </w:rPr>
+        <w:t>DOI.org (</w:t>
+      </w:r>
+      <w:proofErr w:type="spellStart"/>
+      <w:r>
+        <w:rPr>
+          <w:rFonts w:cs="Tahoma"/>
+          <w:i/>
+          <w:iCs/>
+        </w:rPr>
+        <w:t>Crossref</w:t>
+      </w:r>
+      <w:proofErr w:type="spellEnd"/>
+      <w:r>
+        <w:rPr>
+          <w:rFonts w:cs="Tahoma"/>
+          <w:i/>
+          <w:iCs/>
+        </w:rPr>
+        <w:t>)</w:t>
+      </w:r>
+      <w:r>
+        <w:rPr>
+          <w:rFonts w:cs="Tahoma"/>
+        </w:rPr>
+        <w:t>, https://doi.org/10.1016/j.wneu.2017.08.006.</w:t>
+      </w:r>
+    </w:p>
+    <w:p>
+      <w:pPr>
+        <w:pStyle w:val="Bibliography"/>
+        <w:rPr>
+          <w:rFonts w:cs="Tahoma"/>
+        </w:rPr>
+      </w:pPr>
+      <w:proofErr w:type="spellStart"/>
+      <w:r>
+        <w:rPr>
+          <w:rFonts w:cs="Tahoma"/>
+        </w:rPr>
+        <w:t>Yoshitani</w:t>
+      </w:r>
+      <w:proofErr w:type="spellEnd"/>
+      <w:r>
+        <w:rPr>
+          <w:rFonts w:cs="Tahoma"/>
+        </w:rPr>
+        <w:t xml:space="preserve">, Kenji, et al. “Cerebrospinal Fluid Drainage to Prevent Postoperative Spinal Cord Injury in Thoracic Aortic Repair.” </w:t>
+      </w:r>
+      <w:r>
+        <w:rPr>
+          <w:rFonts w:cs="Tahoma"/>
+          <w:i/>
+          <w:iCs/>
+        </w:rPr>
+        <w:t>Journal of Anesthesia</w:t>
+      </w:r>
+      <w:r>
+        <w:rPr>
+          <w:rFonts w:cs="Tahoma"/>
+        </w:rPr>
+        <w:t xml:space="preserve">, vol. 35, no. 1, Feb. 2021, pp. 43–50. </w:t>
+      </w:r>
+      <w:r>
+        <w:rPr>
+          <w:rFonts w:cs="Tahoma"/>
+          <w:i/>
+          <w:iCs/>
+        </w:rPr>
+        <w:t>DOI.org (</w:t>
+      </w:r>
+      <w:proofErr w:type="spellStart"/>
+      <w:r>
+        <w:rPr>
+          <w:rFonts w:cs="Tahoma"/>
+          <w:i/>
+          <w:iCs/>
+        </w:rPr>
+        <w:t>Crossref</w:t>
+      </w:r>
+      <w:proofErr w:type="spellEnd"/>
+      <w:r>
+        <w:rPr>
+          <w:rFonts w:cs="Tahoma"/>
+          <w:i/>
+          <w:iCs/>
+        </w:rPr>
+        <w:t>)</w:t>
+      </w:r>
+      <w:r>
+        <w:rPr>
+          <w:rFonts w:cs="Tahoma"/>
+        </w:rPr>
+        <w:t>, https://doi.org/10.1007/s00540-020-02857-w.</w:t>
+      </w:r>
+    </w:p>
+    <w:p>
+      <w:pPr>
+        <w:pStyle w:val="Bibliography"/>
+        <w:rPr>
+          <w:rFonts w:cs="Tahoma"/>
+        </w:rPr>
+      </w:pPr>
+      <w:r>
+        <w:rPr>
+          <w:rFonts w:cs="Tahoma"/>
+        </w:rPr>
+        <w:lastRenderedPageBreak/>
         <w:t>Zou, Hong-</w:t>
       </w:r>
       <w:proofErr w:type="spellStart"/>
@@ -8281,7 +9964,7 @@
                   </a:ln>
                   <a:extLst>
                     <a:ext uri="{FAA26D3D-D897-4be2-8F04-BA451C77F1D7}">
-                      <ma14:placeholderFlag xmlns:arto="http://schemas.microsoft.com/office/word/2006/arto" xmlns:ma14="http://schemas.microsoft.com/office/mac/drawingml/2011/main" xmlns:w="http://schemas.openxmlformats.org/wordprocessingml/2006/main" xmlns:w10="urn:schemas-microsoft-com:office:word" xmlns:v="urn:schemas-microsoft-com:vml" xmlns:o="urn:schemas-microsoft-com:office:office" xmlns:mv="urn:schemas-microsoft-com:mac:vml" xmlns:mo="http://schemas.microsoft.com/office/mac/office/2008/main" xmlns=""/>
+                      <ma14:placeholderFlag xmlns="" xmlns:mo="http://schemas.microsoft.com/office/mac/office/2008/main" xmlns:mv="urn:schemas-microsoft-com:mac:vml" xmlns:o="urn:schemas-microsoft-com:office:office" xmlns:v="urn:schemas-microsoft-com:vml" xmlns:w10="urn:schemas-microsoft-com:office:word" xmlns:w="http://schemas.openxmlformats.org/wordprocessingml/2006/main" xmlns:ma14="http://schemas.microsoft.com/office/mac/drawingml/2011/main" xmlns:arto="http://schemas.microsoft.com/office/word/2006/arto"/>
                     </a:ext>
                   </a:extLst>
                 </pic:spPr>
@@ -8923,6 +10606,232 @@
     </w:lvl>
   </w:abstractNum>
   <w:abstractNum w:abstractNumId="5" w15:restartNumberingAfterBreak="0">
+    <w:nsid w:val="13E864C4"/>
+    <w:multiLevelType w:val="hybridMultilevel"/>
+    <w:tmpl w:val="D9345D9E"/>
+    <w:lvl w:ilvl="0" w:tplc="04090005">
+      <w:start w:val="1"/>
+      <w:numFmt w:val="bullet"/>
+      <w:lvlText w:val=""/>
+      <w:lvlJc w:val="left"/>
+      <w:pPr>
+        <w:ind w:left="360" w:hanging="360"/>
+      </w:pPr>
+      <w:rPr>
+        <w:rFonts w:ascii="Wingdings" w:hAnsi="Wingdings" w:hint="default"/>
+      </w:rPr>
+    </w:lvl>
+    <w:lvl w:ilvl="1" w:tplc="04090003" w:tentative="1">
+      <w:start w:val="1"/>
+      <w:numFmt w:val="bullet"/>
+      <w:lvlText w:val="o"/>
+      <w:lvlJc w:val="left"/>
+      <w:pPr>
+        <w:ind w:left="1080" w:hanging="360"/>
+      </w:pPr>
+      <w:rPr>
+        <w:rFonts w:ascii="Courier New" w:hAnsi="Courier New" w:cs="Courier New" w:hint="default"/>
+      </w:rPr>
+    </w:lvl>
+    <w:lvl w:ilvl="2" w:tplc="04090005" w:tentative="1">
+      <w:start w:val="1"/>
+      <w:numFmt w:val="bullet"/>
+      <w:lvlText w:val=""/>
+      <w:lvlJc w:val="left"/>
+      <w:pPr>
+        <w:ind w:left="1800" w:hanging="360"/>
+      </w:pPr>
+      <w:rPr>
+        <w:rFonts w:ascii="Wingdings" w:hAnsi="Wingdings" w:hint="default"/>
+      </w:rPr>
+    </w:lvl>
+    <w:lvl w:ilvl="3" w:tplc="04090001" w:tentative="1">
+      <w:start w:val="1"/>
+      <w:numFmt w:val="bullet"/>
+      <w:lvlText w:val=""/>
+      <w:lvlJc w:val="left"/>
+      <w:pPr>
+        <w:ind w:left="2520" w:hanging="360"/>
+      </w:pPr>
+      <w:rPr>
+        <w:rFonts w:ascii="Symbol" w:hAnsi="Symbol" w:hint="default"/>
+      </w:rPr>
+    </w:lvl>
+    <w:lvl w:ilvl="4" w:tplc="04090003" w:tentative="1">
+      <w:start w:val="1"/>
+      <w:numFmt w:val="bullet"/>
+      <w:lvlText w:val="o"/>
+      <w:lvlJc w:val="left"/>
+      <w:pPr>
+        <w:ind w:left="3240" w:hanging="360"/>
+      </w:pPr>
+      <w:rPr>
+        <w:rFonts w:ascii="Courier New" w:hAnsi="Courier New" w:cs="Courier New" w:hint="default"/>
+      </w:rPr>
+    </w:lvl>
+    <w:lvl w:ilvl="5" w:tplc="04090005" w:tentative="1">
+      <w:start w:val="1"/>
+      <w:numFmt w:val="bullet"/>
+      <w:lvlText w:val=""/>
+      <w:lvlJc w:val="left"/>
+      <w:pPr>
+        <w:ind w:left="3960" w:hanging="360"/>
+      </w:pPr>
+      <w:rPr>
+        <w:rFonts w:ascii="Wingdings" w:hAnsi="Wingdings" w:hint="default"/>
+      </w:rPr>
+    </w:lvl>
+    <w:lvl w:ilvl="6" w:tplc="04090001" w:tentative="1">
+      <w:start w:val="1"/>
+      <w:numFmt w:val="bullet"/>
+      <w:lvlText w:val=""/>
+      <w:lvlJc w:val="left"/>
+      <w:pPr>
+        <w:ind w:left="4680" w:hanging="360"/>
+      </w:pPr>
+      <w:rPr>
+        <w:rFonts w:ascii="Symbol" w:hAnsi="Symbol" w:hint="default"/>
+      </w:rPr>
+    </w:lvl>
+    <w:lvl w:ilvl="7" w:tplc="04090003" w:tentative="1">
+      <w:start w:val="1"/>
+      <w:numFmt w:val="bullet"/>
+      <w:lvlText w:val="o"/>
+      <w:lvlJc w:val="left"/>
+      <w:pPr>
+        <w:ind w:left="5400" w:hanging="360"/>
+      </w:pPr>
+      <w:rPr>
+        <w:rFonts w:ascii="Courier New" w:hAnsi="Courier New" w:cs="Courier New" w:hint="default"/>
+      </w:rPr>
+    </w:lvl>
+    <w:lvl w:ilvl="8" w:tplc="04090005" w:tentative="1">
+      <w:start w:val="1"/>
+      <w:numFmt w:val="bullet"/>
+      <w:lvlText w:val=""/>
+      <w:lvlJc w:val="left"/>
+      <w:pPr>
+        <w:ind w:left="6120" w:hanging="360"/>
+      </w:pPr>
+      <w:rPr>
+        <w:rFonts w:ascii="Wingdings" w:hAnsi="Wingdings" w:hint="default"/>
+      </w:rPr>
+    </w:lvl>
+  </w:abstractNum>
+  <w:abstractNum w:abstractNumId="6" w15:restartNumberingAfterBreak="0">
+    <w:nsid w:val="1BD0305E"/>
+    <w:multiLevelType w:val="hybridMultilevel"/>
+    <w:tmpl w:val="5FBE7D0E"/>
+    <w:lvl w:ilvl="0" w:tplc="04090005">
+      <w:start w:val="1"/>
+      <w:numFmt w:val="bullet"/>
+      <w:lvlText w:val=""/>
+      <w:lvlJc w:val="left"/>
+      <w:pPr>
+        <w:ind w:left="360" w:hanging="360"/>
+      </w:pPr>
+      <w:rPr>
+        <w:rFonts w:ascii="Wingdings" w:hAnsi="Wingdings" w:hint="default"/>
+      </w:rPr>
+    </w:lvl>
+    <w:lvl w:ilvl="1" w:tplc="04090003" w:tentative="1">
+      <w:start w:val="1"/>
+      <w:numFmt w:val="bullet"/>
+      <w:lvlText w:val="o"/>
+      <w:lvlJc w:val="left"/>
+      <w:pPr>
+        <w:ind w:left="1080" w:hanging="360"/>
+      </w:pPr>
+      <w:rPr>
+        <w:rFonts w:ascii="Courier New" w:hAnsi="Courier New" w:cs="Courier New" w:hint="default"/>
+      </w:rPr>
+    </w:lvl>
+    <w:lvl w:ilvl="2" w:tplc="04090005" w:tentative="1">
+      <w:start w:val="1"/>
+      <w:numFmt w:val="bullet"/>
+      <w:lvlText w:val=""/>
+      <w:lvlJc w:val="left"/>
+      <w:pPr>
+        <w:ind w:left="1800" w:hanging="360"/>
+      </w:pPr>
+      <w:rPr>
+        <w:rFonts w:ascii="Wingdings" w:hAnsi="Wingdings" w:hint="default"/>
+      </w:rPr>
+    </w:lvl>
+    <w:lvl w:ilvl="3" w:tplc="04090001" w:tentative="1">
+      <w:start w:val="1"/>
+      <w:numFmt w:val="bullet"/>
+      <w:lvlText w:val=""/>
+      <w:lvlJc w:val="left"/>
+      <w:pPr>
+        <w:ind w:left="2520" w:hanging="360"/>
+      </w:pPr>
+      <w:rPr>
+        <w:rFonts w:ascii="Symbol" w:hAnsi="Symbol" w:hint="default"/>
+      </w:rPr>
+    </w:lvl>
+    <w:lvl w:ilvl="4" w:tplc="04090003" w:tentative="1">
+      <w:start w:val="1"/>
+      <w:numFmt w:val="bullet"/>
+      <w:lvlText w:val="o"/>
+      <w:lvlJc w:val="left"/>
+      <w:pPr>
+        <w:ind w:left="3240" w:hanging="360"/>
+      </w:pPr>
+      <w:rPr>
+        <w:rFonts w:ascii="Courier New" w:hAnsi="Courier New" w:cs="Courier New" w:hint="default"/>
+      </w:rPr>
+    </w:lvl>
+    <w:lvl w:ilvl="5" w:tplc="04090005" w:tentative="1">
+      <w:start w:val="1"/>
+      <w:numFmt w:val="bullet"/>
+      <w:lvlText w:val=""/>
+      <w:lvlJc w:val="left"/>
+      <w:pPr>
+        <w:ind w:left="3960" w:hanging="360"/>
+      </w:pPr>
+      <w:rPr>
+        <w:rFonts w:ascii="Wingdings" w:hAnsi="Wingdings" w:hint="default"/>
+      </w:rPr>
+    </w:lvl>
+    <w:lvl w:ilvl="6" w:tplc="04090001" w:tentative="1">
+      <w:start w:val="1"/>
+      <w:numFmt w:val="bullet"/>
+      <w:lvlText w:val=""/>
+      <w:lvlJc w:val="left"/>
+      <w:pPr>
+        <w:ind w:left="4680" w:hanging="360"/>
+      </w:pPr>
+      <w:rPr>
+        <w:rFonts w:ascii="Symbol" w:hAnsi="Symbol" w:hint="default"/>
+      </w:rPr>
+    </w:lvl>
+    <w:lvl w:ilvl="7" w:tplc="04090003" w:tentative="1">
+      <w:start w:val="1"/>
+      <w:numFmt w:val="bullet"/>
+      <w:lvlText w:val="o"/>
+      <w:lvlJc w:val="left"/>
+      <w:pPr>
+        <w:ind w:left="5400" w:hanging="360"/>
+      </w:pPr>
+      <w:rPr>
+        <w:rFonts w:ascii="Courier New" w:hAnsi="Courier New" w:cs="Courier New" w:hint="default"/>
+      </w:rPr>
+    </w:lvl>
+    <w:lvl w:ilvl="8" w:tplc="04090005" w:tentative="1">
+      <w:start w:val="1"/>
+      <w:numFmt w:val="bullet"/>
+      <w:lvlText w:val=""/>
+      <w:lvlJc w:val="left"/>
+      <w:pPr>
+        <w:ind w:left="6120" w:hanging="360"/>
+      </w:pPr>
+      <w:rPr>
+        <w:rFonts w:ascii="Wingdings" w:hAnsi="Wingdings" w:hint="default"/>
+      </w:rPr>
+    </w:lvl>
+  </w:abstractNum>
+  <w:abstractNum w:abstractNumId="7" w15:restartNumberingAfterBreak="0">
     <w:nsid w:val="1E241028"/>
     <w:multiLevelType w:val="hybridMultilevel"/>
     <w:tmpl w:val="E5FC90BE"/>
@@ -9035,7 +10944,7 @@
       </w:rPr>
     </w:lvl>
   </w:abstractNum>
-  <w:abstractNum w:abstractNumId="6" w15:restartNumberingAfterBreak="0">
+  <w:abstractNum w:abstractNumId="8" w15:restartNumberingAfterBreak="0">
     <w:nsid w:val="23EF3A82"/>
     <w:multiLevelType w:val="hybridMultilevel"/>
     <w:tmpl w:val="D4C053BA"/>
@@ -9124,7 +11033,7 @@
       </w:pPr>
     </w:lvl>
   </w:abstractNum>
-  <w:abstractNum w:abstractNumId="7" w15:restartNumberingAfterBreak="0">
+  <w:abstractNum w:abstractNumId="9" w15:restartNumberingAfterBreak="0">
     <w:nsid w:val="24965222"/>
     <w:multiLevelType w:val="multilevel"/>
     <w:tmpl w:val="0330CBB0"/>
@@ -9238,7 +11147,7 @@
       </w:pPr>
     </w:lvl>
   </w:abstractNum>
-  <w:abstractNum w:abstractNumId="8" w15:restartNumberingAfterBreak="0">
+  <w:abstractNum w:abstractNumId="10" w15:restartNumberingAfterBreak="0">
     <w:nsid w:val="28D774EE"/>
     <w:multiLevelType w:val="hybridMultilevel"/>
     <w:tmpl w:val="42926FFE"/>
@@ -9324,7 +11233,7 @@
       </w:pPr>
     </w:lvl>
   </w:abstractNum>
-  <w:abstractNum w:abstractNumId="9" w15:restartNumberingAfterBreak="0">
+  <w:abstractNum w:abstractNumId="11" w15:restartNumberingAfterBreak="0">
     <w:nsid w:val="3200572C"/>
     <w:multiLevelType w:val="hybridMultilevel"/>
     <w:tmpl w:val="D0723512"/>
@@ -9437,7 +11346,7 @@
       </w:rPr>
     </w:lvl>
   </w:abstractNum>
-  <w:abstractNum w:abstractNumId="10" w15:restartNumberingAfterBreak="0">
+  <w:abstractNum w:abstractNumId="12" w15:restartNumberingAfterBreak="0">
     <w:nsid w:val="336036B6"/>
     <w:multiLevelType w:val="hybridMultilevel"/>
     <w:tmpl w:val="DEEA6402"/>
@@ -9526,7 +11435,7 @@
       </w:pPr>
     </w:lvl>
   </w:abstractNum>
-  <w:abstractNum w:abstractNumId="11" w15:restartNumberingAfterBreak="0">
+  <w:abstractNum w:abstractNumId="13" w15:restartNumberingAfterBreak="0">
     <w:nsid w:val="381C5870"/>
     <w:multiLevelType w:val="hybridMultilevel"/>
     <w:tmpl w:val="335A940E"/>
@@ -9639,7 +11548,7 @@
       </w:rPr>
     </w:lvl>
   </w:abstractNum>
-  <w:abstractNum w:abstractNumId="12" w15:restartNumberingAfterBreak="0">
+  <w:abstractNum w:abstractNumId="14" w15:restartNumberingAfterBreak="0">
     <w:nsid w:val="3D231D1A"/>
     <w:multiLevelType w:val="hybridMultilevel"/>
     <w:tmpl w:val="D4C053BA"/>
@@ -9728,7 +11637,7 @@
       </w:pPr>
     </w:lvl>
   </w:abstractNum>
-  <w:abstractNum w:abstractNumId="13" w15:restartNumberingAfterBreak="0">
+  <w:abstractNum w:abstractNumId="15" w15:restartNumberingAfterBreak="0">
     <w:nsid w:val="43457EFC"/>
     <w:multiLevelType w:val="hybridMultilevel"/>
     <w:tmpl w:val="0ACA3C66"/>
@@ -9841,7 +11750,7 @@
       </w:pPr>
     </w:lvl>
   </w:abstractNum>
-  <w:abstractNum w:abstractNumId="14" w15:restartNumberingAfterBreak="0">
+  <w:abstractNum w:abstractNumId="16" w15:restartNumberingAfterBreak="0">
     <w:nsid w:val="44263620"/>
     <w:multiLevelType w:val="hybridMultilevel"/>
     <w:tmpl w:val="74FA0438"/>
@@ -9927,7 +11836,7 @@
       </w:pPr>
     </w:lvl>
   </w:abstractNum>
-  <w:abstractNum w:abstractNumId="15" w15:restartNumberingAfterBreak="0">
+  <w:abstractNum w:abstractNumId="17" w15:restartNumberingAfterBreak="0">
     <w:nsid w:val="489672FD"/>
     <w:multiLevelType w:val="hybridMultilevel"/>
     <w:tmpl w:val="6E7C1ABE"/>
@@ -10040,7 +11949,7 @@
       </w:rPr>
     </w:lvl>
   </w:abstractNum>
-  <w:abstractNum w:abstractNumId="16" w15:restartNumberingAfterBreak="0">
+  <w:abstractNum w:abstractNumId="18" w15:restartNumberingAfterBreak="0">
     <w:nsid w:val="4930064D"/>
     <w:multiLevelType w:val="hybridMultilevel"/>
     <w:tmpl w:val="AB3A4C56"/>
@@ -10153,7 +12062,7 @@
       </w:rPr>
     </w:lvl>
   </w:abstractNum>
-  <w:abstractNum w:abstractNumId="17" w15:restartNumberingAfterBreak="0">
+  <w:abstractNum w:abstractNumId="19" w15:restartNumberingAfterBreak="0">
     <w:nsid w:val="4AF67E7C"/>
     <w:multiLevelType w:val="hybridMultilevel"/>
     <w:tmpl w:val="39CC9092"/>
@@ -10266,7 +12175,7 @@
       </w:rPr>
     </w:lvl>
   </w:abstractNum>
-  <w:abstractNum w:abstractNumId="18" w15:restartNumberingAfterBreak="0">
+  <w:abstractNum w:abstractNumId="20" w15:restartNumberingAfterBreak="0">
     <w:nsid w:val="50494B1F"/>
     <w:multiLevelType w:val="hybridMultilevel"/>
     <w:tmpl w:val="9EBADA6A"/>
@@ -10380,7 +12289,7 @@
       </w:rPr>
     </w:lvl>
   </w:abstractNum>
-  <w:abstractNum w:abstractNumId="19" w15:restartNumberingAfterBreak="0">
+  <w:abstractNum w:abstractNumId="21" w15:restartNumberingAfterBreak="0">
     <w:nsid w:val="509F3A9C"/>
     <w:multiLevelType w:val="hybridMultilevel"/>
     <w:tmpl w:val="7E889E86"/>
@@ -10493,7 +12402,7 @@
       </w:rPr>
     </w:lvl>
   </w:abstractNum>
-  <w:abstractNum w:abstractNumId="20" w15:restartNumberingAfterBreak="0">
+  <w:abstractNum w:abstractNumId="22" w15:restartNumberingAfterBreak="0">
     <w:nsid w:val="51253885"/>
     <w:multiLevelType w:val="hybridMultilevel"/>
     <w:tmpl w:val="F2A652E6"/>
@@ -10579,7 +12488,7 @@
       </w:pPr>
     </w:lvl>
   </w:abstractNum>
-  <w:abstractNum w:abstractNumId="21" w15:restartNumberingAfterBreak="0">
+  <w:abstractNum w:abstractNumId="23" w15:restartNumberingAfterBreak="0">
     <w:nsid w:val="51E87F9E"/>
     <w:multiLevelType w:val="hybridMultilevel"/>
     <w:tmpl w:val="4DA67058"/>
@@ -10692,7 +12601,7 @@
       </w:rPr>
     </w:lvl>
   </w:abstractNum>
-  <w:abstractNum w:abstractNumId="22" w15:restartNumberingAfterBreak="0">
+  <w:abstractNum w:abstractNumId="24" w15:restartNumberingAfterBreak="0">
     <w:nsid w:val="52751B02"/>
     <w:multiLevelType w:val="hybridMultilevel"/>
     <w:tmpl w:val="78002BEA"/>
@@ -10779,10 +12688,10 @@
       </w:pPr>
     </w:lvl>
   </w:abstractNum>
-  <w:abstractNum w:abstractNumId="23" w15:restartNumberingAfterBreak="0">
+  <w:abstractNum w:abstractNumId="25" w15:restartNumberingAfterBreak="0">
     <w:nsid w:val="5AE07B52"/>
     <w:multiLevelType w:val="hybridMultilevel"/>
-    <w:tmpl w:val="E3C0BB74"/>
+    <w:tmpl w:val="3DEA83D6"/>
     <w:lvl w:ilvl="0" w:tplc="04090005">
       <w:start w:val="1"/>
       <w:numFmt w:val="bullet"/>
@@ -10892,7 +12801,7 @@
       </w:rPr>
     </w:lvl>
   </w:abstractNum>
-  <w:abstractNum w:abstractNumId="24" w15:restartNumberingAfterBreak="0">
+  <w:abstractNum w:abstractNumId="26" w15:restartNumberingAfterBreak="0">
     <w:nsid w:val="5CD06C80"/>
     <w:multiLevelType w:val="hybridMultilevel"/>
     <w:tmpl w:val="55088E96"/>
@@ -11005,7 +12914,120 @@
       </w:rPr>
     </w:lvl>
   </w:abstractNum>
-  <w:abstractNum w:abstractNumId="25" w15:restartNumberingAfterBreak="0">
+  <w:abstractNum w:abstractNumId="27" w15:restartNumberingAfterBreak="0">
+    <w:nsid w:val="5E0A5D52"/>
+    <w:multiLevelType w:val="hybridMultilevel"/>
+    <w:tmpl w:val="9544BB42"/>
+    <w:lvl w:ilvl="0" w:tplc="04090005">
+      <w:start w:val="1"/>
+      <w:numFmt w:val="bullet"/>
+      <w:lvlText w:val=""/>
+      <w:lvlJc w:val="left"/>
+      <w:pPr>
+        <w:ind w:left="360" w:hanging="360"/>
+      </w:pPr>
+      <w:rPr>
+        <w:rFonts w:ascii="Wingdings" w:hAnsi="Wingdings" w:hint="default"/>
+      </w:rPr>
+    </w:lvl>
+    <w:lvl w:ilvl="1" w:tplc="04090003" w:tentative="1">
+      <w:start w:val="1"/>
+      <w:numFmt w:val="bullet"/>
+      <w:lvlText w:val="o"/>
+      <w:lvlJc w:val="left"/>
+      <w:pPr>
+        <w:ind w:left="1080" w:hanging="360"/>
+      </w:pPr>
+      <w:rPr>
+        <w:rFonts w:ascii="Courier New" w:hAnsi="Courier New" w:cs="Courier New" w:hint="default"/>
+      </w:rPr>
+    </w:lvl>
+    <w:lvl w:ilvl="2" w:tplc="04090005" w:tentative="1">
+      <w:start w:val="1"/>
+      <w:numFmt w:val="bullet"/>
+      <w:lvlText w:val=""/>
+      <w:lvlJc w:val="left"/>
+      <w:pPr>
+        <w:ind w:left="1800" w:hanging="360"/>
+      </w:pPr>
+      <w:rPr>
+        <w:rFonts w:ascii="Wingdings" w:hAnsi="Wingdings" w:hint="default"/>
+      </w:rPr>
+    </w:lvl>
+    <w:lvl w:ilvl="3" w:tplc="04090001" w:tentative="1">
+      <w:start w:val="1"/>
+      <w:numFmt w:val="bullet"/>
+      <w:lvlText w:val=""/>
+      <w:lvlJc w:val="left"/>
+      <w:pPr>
+        <w:ind w:left="2520" w:hanging="360"/>
+      </w:pPr>
+      <w:rPr>
+        <w:rFonts w:ascii="Symbol" w:hAnsi="Symbol" w:hint="default"/>
+      </w:rPr>
+    </w:lvl>
+    <w:lvl w:ilvl="4" w:tplc="04090003" w:tentative="1">
+      <w:start w:val="1"/>
+      <w:numFmt w:val="bullet"/>
+      <w:lvlText w:val="o"/>
+      <w:lvlJc w:val="left"/>
+      <w:pPr>
+        <w:ind w:left="3240" w:hanging="360"/>
+      </w:pPr>
+      <w:rPr>
+        <w:rFonts w:ascii="Courier New" w:hAnsi="Courier New" w:cs="Courier New" w:hint="default"/>
+      </w:rPr>
+    </w:lvl>
+    <w:lvl w:ilvl="5" w:tplc="04090005" w:tentative="1">
+      <w:start w:val="1"/>
+      <w:numFmt w:val="bullet"/>
+      <w:lvlText w:val=""/>
+      <w:lvlJc w:val="left"/>
+      <w:pPr>
+        <w:ind w:left="3960" w:hanging="360"/>
+      </w:pPr>
+      <w:rPr>
+        <w:rFonts w:ascii="Wingdings" w:hAnsi="Wingdings" w:hint="default"/>
+      </w:rPr>
+    </w:lvl>
+    <w:lvl w:ilvl="6" w:tplc="04090001" w:tentative="1">
+      <w:start w:val="1"/>
+      <w:numFmt w:val="bullet"/>
+      <w:lvlText w:val=""/>
+      <w:lvlJc w:val="left"/>
+      <w:pPr>
+        <w:ind w:left="4680" w:hanging="360"/>
+      </w:pPr>
+      <w:rPr>
+        <w:rFonts w:ascii="Symbol" w:hAnsi="Symbol" w:hint="default"/>
+      </w:rPr>
+    </w:lvl>
+    <w:lvl w:ilvl="7" w:tplc="04090003" w:tentative="1">
+      <w:start w:val="1"/>
+      <w:numFmt w:val="bullet"/>
+      <w:lvlText w:val="o"/>
+      <w:lvlJc w:val="left"/>
+      <w:pPr>
+        <w:ind w:left="5400" w:hanging="360"/>
+      </w:pPr>
+      <w:rPr>
+        <w:rFonts w:ascii="Courier New" w:hAnsi="Courier New" w:cs="Courier New" w:hint="default"/>
+      </w:rPr>
+    </w:lvl>
+    <w:lvl w:ilvl="8" w:tplc="04090005" w:tentative="1">
+      <w:start w:val="1"/>
+      <w:numFmt w:val="bullet"/>
+      <w:lvlText w:val=""/>
+      <w:lvlJc w:val="left"/>
+      <w:pPr>
+        <w:ind w:left="6120" w:hanging="360"/>
+      </w:pPr>
+      <w:rPr>
+        <w:rFonts w:ascii="Wingdings" w:hAnsi="Wingdings" w:hint="default"/>
+      </w:rPr>
+    </w:lvl>
+  </w:abstractNum>
+  <w:abstractNum w:abstractNumId="28" w15:restartNumberingAfterBreak="0">
     <w:nsid w:val="61886D3F"/>
     <w:multiLevelType w:val="hybridMultilevel"/>
     <w:tmpl w:val="A2485728"/>
@@ -11118,7 +13140,7 @@
       </w:pPr>
     </w:lvl>
   </w:abstractNum>
-  <w:abstractNum w:abstractNumId="26" w15:restartNumberingAfterBreak="0">
+  <w:abstractNum w:abstractNumId="29" w15:restartNumberingAfterBreak="0">
     <w:nsid w:val="66FE6293"/>
     <w:multiLevelType w:val="hybridMultilevel"/>
     <w:tmpl w:val="663213CC"/>
@@ -11230,7 +13252,7 @@
       </w:rPr>
     </w:lvl>
   </w:abstractNum>
-  <w:abstractNum w:abstractNumId="27" w15:restartNumberingAfterBreak="0">
+  <w:abstractNum w:abstractNumId="30" w15:restartNumberingAfterBreak="0">
     <w:nsid w:val="70A52D67"/>
     <w:multiLevelType w:val="hybridMultilevel"/>
     <w:tmpl w:val="FB1E586E"/>
@@ -11347,7 +13369,7 @@
       </w:rPr>
     </w:lvl>
   </w:abstractNum>
-  <w:abstractNum w:abstractNumId="28" w15:restartNumberingAfterBreak="0">
+  <w:abstractNum w:abstractNumId="31" w15:restartNumberingAfterBreak="0">
     <w:nsid w:val="7AE73957"/>
     <w:multiLevelType w:val="hybridMultilevel"/>
     <w:tmpl w:val="F9025818"/>
@@ -11433,7 +13455,7 @@
       </w:pPr>
     </w:lvl>
   </w:abstractNum>
-  <w:abstractNum w:abstractNumId="29" w15:restartNumberingAfterBreak="0">
+  <w:abstractNum w:abstractNumId="32" w15:restartNumberingAfterBreak="0">
     <w:nsid w:val="7B2C253F"/>
     <w:multiLevelType w:val="hybridMultilevel"/>
     <w:tmpl w:val="6D40C2D4"/>
@@ -11547,16 +13569,16 @@
     </w:lvl>
   </w:abstractNum>
   <w:num w:numId="1" w16cid:durableId="416707529">
-    <w:abstractNumId w:val="13"/>
+    <w:abstractNumId w:val="15"/>
   </w:num>
   <w:num w:numId="2" w16cid:durableId="591012818">
-    <w:abstractNumId w:val="25"/>
+    <w:abstractNumId w:val="28"/>
   </w:num>
   <w:num w:numId="3" w16cid:durableId="179856923">
     <w:abstractNumId w:val="3"/>
   </w:num>
   <w:num w:numId="4" w16cid:durableId="391584840">
-    <w:abstractNumId w:val="13"/>
+    <w:abstractNumId w:val="15"/>
     <w:lvlOverride w:ilvl="0">
       <w:startOverride w:val="1"/>
     </w:lvlOverride>
@@ -11589,7 +13611,7 @@
     <w:abstractNumId w:val="0"/>
   </w:num>
   <w:num w:numId="6" w16cid:durableId="796024509">
-    <w:abstractNumId w:val="7"/>
+    <w:abstractNumId w:val="9"/>
   </w:num>
   <w:num w:numId="7" w16cid:durableId="2132432314">
     <w:abstractNumId w:val="2"/>
@@ -11598,76 +13620,85 @@
     <w:abstractNumId w:val="1"/>
   </w:num>
   <w:num w:numId="9" w16cid:durableId="803236281">
+    <w:abstractNumId w:val="20"/>
+  </w:num>
+  <w:num w:numId="10" w16cid:durableId="1214929145">
+    <w:abstractNumId w:val="20"/>
+  </w:num>
+  <w:num w:numId="11" w16cid:durableId="1534925248">
+    <w:abstractNumId w:val="22"/>
+  </w:num>
+  <w:num w:numId="12" w16cid:durableId="1204631859">
+    <w:abstractNumId w:val="16"/>
+  </w:num>
+  <w:num w:numId="13" w16cid:durableId="1999653488">
+    <w:abstractNumId w:val="10"/>
+  </w:num>
+  <w:num w:numId="14" w16cid:durableId="1948655657">
+    <w:abstractNumId w:val="31"/>
+  </w:num>
+  <w:num w:numId="15" w16cid:durableId="1426876100">
+    <w:abstractNumId w:val="24"/>
+  </w:num>
+  <w:num w:numId="16" w16cid:durableId="148448031">
+    <w:abstractNumId w:val="12"/>
+  </w:num>
+  <w:num w:numId="17" w16cid:durableId="432239574">
+    <w:abstractNumId w:val="32"/>
+  </w:num>
+  <w:num w:numId="18" w16cid:durableId="1902785539">
+    <w:abstractNumId w:val="8"/>
+  </w:num>
+  <w:num w:numId="19" w16cid:durableId="2016347357">
+    <w:abstractNumId w:val="14"/>
+  </w:num>
+  <w:num w:numId="20" w16cid:durableId="1604259620">
+    <w:abstractNumId w:val="30"/>
+  </w:num>
+  <w:num w:numId="21" w16cid:durableId="1341661621">
+    <w:abstractNumId w:val="29"/>
+  </w:num>
+  <w:num w:numId="22" w16cid:durableId="788007871">
+    <w:abstractNumId w:val="25"/>
+  </w:num>
+  <w:num w:numId="23" w16cid:durableId="1463157998">
     <w:abstractNumId w:val="18"/>
   </w:num>
-  <w:num w:numId="10" w16cid:durableId="1214929145">
-    <w:abstractNumId w:val="18"/>
-  </w:num>
-  <w:num w:numId="11" w16cid:durableId="1534925248">
-    <w:abstractNumId w:val="20"/>
-  </w:num>
-  <w:num w:numId="12" w16cid:durableId="1204631859">
-    <w:abstractNumId w:val="14"/>
-  </w:num>
-  <w:num w:numId="13" w16cid:durableId="1999653488">
-    <w:abstractNumId w:val="8"/>
-  </w:num>
-  <w:num w:numId="14" w16cid:durableId="1948655657">
-    <w:abstractNumId w:val="28"/>
-  </w:num>
-  <w:num w:numId="15" w16cid:durableId="1426876100">
-    <w:abstractNumId w:val="22"/>
-  </w:num>
-  <w:num w:numId="16" w16cid:durableId="148448031">
-    <w:abstractNumId w:val="10"/>
-  </w:num>
-  <w:num w:numId="17" w16cid:durableId="432239574">
-    <w:abstractNumId w:val="29"/>
-  </w:num>
-  <w:num w:numId="18" w16cid:durableId="1902785539">
-    <w:abstractNumId w:val="6"/>
-  </w:num>
-  <w:num w:numId="19" w16cid:durableId="2016347357">
-    <w:abstractNumId w:val="12"/>
-  </w:num>
-  <w:num w:numId="20" w16cid:durableId="1604259620">
-    <w:abstractNumId w:val="27"/>
-  </w:num>
-  <w:num w:numId="21" w16cid:durableId="1341661621">
-    <w:abstractNumId w:val="26"/>
-  </w:num>
-  <w:num w:numId="22" w16cid:durableId="788007871">
-    <w:abstractNumId w:val="23"/>
-  </w:num>
-  <w:num w:numId="23" w16cid:durableId="1463157998">
-    <w:abstractNumId w:val="16"/>
-  </w:num>
   <w:num w:numId="24" w16cid:durableId="1260681482">
-    <w:abstractNumId w:val="17"/>
+    <w:abstractNumId w:val="19"/>
   </w:num>
   <w:num w:numId="25" w16cid:durableId="1969161413">
-    <w:abstractNumId w:val="5"/>
+    <w:abstractNumId w:val="7"/>
   </w:num>
   <w:num w:numId="26" w16cid:durableId="1839885816">
     <w:abstractNumId w:val="4"/>
   </w:num>
   <w:num w:numId="27" w16cid:durableId="1730300100">
+    <w:abstractNumId w:val="13"/>
+  </w:num>
+  <w:num w:numId="28" w16cid:durableId="1711765807">
+    <w:abstractNumId w:val="21"/>
+  </w:num>
+  <w:num w:numId="29" w16cid:durableId="2130008031">
+    <w:abstractNumId w:val="26"/>
+  </w:num>
+  <w:num w:numId="30" w16cid:durableId="1154377883">
+    <w:abstractNumId w:val="23"/>
+  </w:num>
+  <w:num w:numId="31" w16cid:durableId="1266425856">
+    <w:abstractNumId w:val="17"/>
+  </w:num>
+  <w:num w:numId="32" w16cid:durableId="1850872283">
     <w:abstractNumId w:val="11"/>
   </w:num>
-  <w:num w:numId="28" w16cid:durableId="1711765807">
-    <w:abstractNumId w:val="19"/>
+  <w:num w:numId="33" w16cid:durableId="687414347">
+    <w:abstractNumId w:val="5"/>
   </w:num>
-  <w:num w:numId="29" w16cid:durableId="2130008031">
-    <w:abstractNumId w:val="24"/>
+  <w:num w:numId="34" w16cid:durableId="313729409">
+    <w:abstractNumId w:val="6"/>
   </w:num>
-  <w:num w:numId="30" w16cid:durableId="1154377883">
-    <w:abstractNumId w:val="21"/>
-  </w:num>
-  <w:num w:numId="31" w16cid:durableId="1266425856">
-    <w:abstractNumId w:val="15"/>
-  </w:num>
-  <w:num w:numId="32" w16cid:durableId="1850872283">
-    <w:abstractNumId w:val="9"/>
+  <w:num w:numId="35" w16cid:durableId="125003735">
+    <w:abstractNumId w:val="27"/>
   </w:num>
 </w:numbering>
 </file>
@@ -12936,12 +14967,19 @@
 </file>
 
 <file path=customXml/item1.xml><?xml version="1.0" encoding="utf-8"?>
-<p:properties xmlns:p="http://schemas.microsoft.com/office/2006/metadata/properties" xmlns:xsi="http://www.w3.org/2001/XMLSchema-instance" xmlns:pc="http://schemas.microsoft.com/office/infopath/2007/PartnerControls">
-  <documentManagement/>
-</p:properties>
+<b:Sources xmlns:b="http://schemas.openxmlformats.org/officeDocument/2006/bibliography" xmlns="http://schemas.openxmlformats.org/officeDocument/2006/bibliography" SelectedStyle="/APA.XSL" StyleName="APA"/>
 </file>
 
 <file path=customXml/item2.xml><?xml version="1.0" encoding="utf-8"?>
+<?mso-contentType ?>
+<FormTemplates xmlns="http://schemas.microsoft.com/sharepoint/v3/contenttype/forms">
+  <Display>DocumentLibraryForm</Display>
+  <Edit>DocumentLibraryForm</Edit>
+  <New>DocumentLibraryForm</New>
+</FormTemplates>
+</file>
+
+<file path=customXml/item3.xml><?xml version="1.0" encoding="utf-8"?>
 <ct:contentTypeSchema xmlns:ct="http://schemas.microsoft.com/office/2006/metadata/contentType" xmlns:ma="http://schemas.microsoft.com/office/2006/metadata/properties/metaAttributes" ct:_="" ma:_="" ma:contentTypeName="Document" ma:contentTypeID="0x010100681B81209776AF40B8AAD3C366C78D42" ma:contentTypeVersion="12" ma:contentTypeDescription="Create a new document." ma:contentTypeScope="" ma:versionID="036ba4e26ecc6a93039296b35ff93deb">
   <xsd:schema xmlns:xsd="http://www.w3.org/2001/XMLSchema" xmlns:xs="http://www.w3.org/2001/XMLSchema" xmlns:p="http://schemas.microsoft.com/office/2006/metadata/properties" xmlns:ns2="e3b5c32c-df6c-443f-b08b-73d85d62f2b5" xmlns:ns3="168931df-3f45-4445-be76-105235143e52" targetNamespace="http://schemas.microsoft.com/office/2006/metadata/properties" ma:root="true" ma:fieldsID="6479c46f14338b542629158efca55e4f" ns2:_="" ns3:_="">
     <xsd:import namespace="e3b5c32c-df6c-443f-b08b-73d85d62f2b5"/>
@@ -13158,29 +15196,29 @@
 </ct:contentTypeSchema>
 </file>
 
-<file path=customXml/item3.xml><?xml version="1.0" encoding="utf-8"?>
-<?mso-contentType ?>
-<FormTemplates xmlns="http://schemas.microsoft.com/sharepoint/v3/contenttype/forms">
-  <Display>DocumentLibraryForm</Display>
-  <Edit>DocumentLibraryForm</Edit>
-  <New>DocumentLibraryForm</New>
-</FormTemplates>
-</file>
-
 <file path=customXml/item4.xml><?xml version="1.0" encoding="utf-8"?>
-<b:Sources xmlns:b="http://schemas.openxmlformats.org/officeDocument/2006/bibliography" xmlns="http://schemas.openxmlformats.org/officeDocument/2006/bibliography" SelectedStyle="/APA.XSL" StyleName="APA"/>
+<p:properties xmlns:p="http://schemas.microsoft.com/office/2006/metadata/properties" xmlns:xsi="http://www.w3.org/2001/XMLSchema-instance" xmlns:pc="http://schemas.microsoft.com/office/infopath/2007/PartnerControls">
+  <documentManagement/>
+</p:properties>
 </file>
 
 <file path=customXml/itemProps1.xml><?xml version="1.0" encoding="utf-8"?>
-<ds:datastoreItem xmlns:ds="http://schemas.openxmlformats.org/officeDocument/2006/customXml" ds:itemID="{238FD332-7843-4A9A-A11D-7C189DC8C060}">
+<ds:datastoreItem xmlns:ds="http://schemas.openxmlformats.org/officeDocument/2006/customXml" ds:itemID="{3D079351-65DF-4C6E-9D22-18A8FDD157F3}">
   <ds:schemaRefs>
-    <ds:schemaRef ds:uri="http://schemas.microsoft.com/office/2006/metadata/properties"/>
-    <ds:schemaRef ds:uri="http://schemas.microsoft.com/office/infopath/2007/PartnerControls"/>
+    <ds:schemaRef ds:uri="http://schemas.openxmlformats.org/officeDocument/2006/bibliography"/>
   </ds:schemaRefs>
 </ds:datastoreItem>
 </file>
 
 <file path=customXml/itemProps2.xml><?xml version="1.0" encoding="utf-8"?>
+<ds:datastoreItem xmlns:ds="http://schemas.openxmlformats.org/officeDocument/2006/customXml" ds:itemID="{B14494D3-158E-4582-A8D0-53AF8FB6A6A7}">
+  <ds:schemaRefs>
+    <ds:schemaRef ds:uri="http://schemas.microsoft.com/sharepoint/v3/contenttype/forms"/>
+  </ds:schemaRefs>
+</ds:datastoreItem>
+</file>
+
+<file path=customXml/itemProps3.xml><?xml version="1.0" encoding="utf-8"?>
 <ds:datastoreItem xmlns:ds="http://schemas.openxmlformats.org/officeDocument/2006/customXml" ds:itemID="{861799D8-B4DE-4F44-BA66-7F96FAE0C6FA}">
   <ds:schemaRefs>
     <ds:schemaRef ds:uri="http://schemas.microsoft.com/office/2006/metadata/contentType"/>
@@ -13199,18 +15237,11 @@
 </ds:datastoreItem>
 </file>
 
-<file path=customXml/itemProps3.xml><?xml version="1.0" encoding="utf-8"?>
-<ds:datastoreItem xmlns:ds="http://schemas.openxmlformats.org/officeDocument/2006/customXml" ds:itemID="{B14494D3-158E-4582-A8D0-53AF8FB6A6A7}">
+<file path=customXml/itemProps4.xml><?xml version="1.0" encoding="utf-8"?>
+<ds:datastoreItem xmlns:ds="http://schemas.openxmlformats.org/officeDocument/2006/customXml" ds:itemID="{238FD332-7843-4A9A-A11D-7C189DC8C060}">
   <ds:schemaRefs>
-    <ds:schemaRef ds:uri="http://schemas.microsoft.com/sharepoint/v3/contenttype/forms"/>
-  </ds:schemaRefs>
-</ds:datastoreItem>
-</file>
-
-<file path=customXml/itemProps4.xml><?xml version="1.0" encoding="utf-8"?>
-<ds:datastoreItem xmlns:ds="http://schemas.openxmlformats.org/officeDocument/2006/customXml" ds:itemID="{3D079351-65DF-4C6E-9D22-18A8FDD157F3}">
-  <ds:schemaRefs>
-    <ds:schemaRef ds:uri="http://schemas.openxmlformats.org/officeDocument/2006/bibliography"/>
+    <ds:schemaRef ds:uri="http://schemas.microsoft.com/office/2006/metadata/properties"/>
+    <ds:schemaRef ds:uri="http://schemas.microsoft.com/office/infopath/2007/PartnerControls"/>
   </ds:schemaRefs>
 </ds:datastoreItem>
 </file>
</xml_diff>